<commit_message>
Reemplazando tablas por graficos
</commit_message>
<xml_diff>
--- a/Cloud_Computing_Servicios_y_proveedores_Migración_de_apps_al_cloud_Grupo1.docx
+++ b/Cloud_Computing_Servicios_y_proveedores_Migración_de_apps_al_cloud_Grupo1.docx
@@ -6484,12 +6484,6 @@
             <w:insideH w:val="single" w:color="auto" w:sz="4" w:space="0"/>
             <w:insideV w:val="single" w:color="auto" w:sz="4" w:space="0"/>
           </w:tblBorders>
-          <w:tblCellMar>
-            <w:top w:w="0" w:type="dxa"/>
-            <w:left w:w="108" w:type="dxa"/>
-            <w:bottom w:w="0" w:type="dxa"/>
-            <w:right w:w="108" w:type="dxa"/>
-          </w:tblCellMar>
         </w:tblPrEx>
         <w:tc>
           <w:tcPr>
@@ -6560,12 +6554,6 @@
             <w:insideH w:val="single" w:color="auto" w:sz="4" w:space="0"/>
             <w:insideV w:val="single" w:color="auto" w:sz="4" w:space="0"/>
           </w:tblBorders>
-          <w:tblCellMar>
-            <w:top w:w="0" w:type="dxa"/>
-            <w:left w:w="108" w:type="dxa"/>
-            <w:bottom w:w="0" w:type="dxa"/>
-            <w:right w:w="108" w:type="dxa"/>
-          </w:tblCellMar>
         </w:tblPrEx>
         <w:tc>
           <w:tcPr>
@@ -6628,12 +6616,6 @@
             <w:insideH w:val="single" w:color="auto" w:sz="4" w:space="0"/>
             <w:insideV w:val="single" w:color="auto" w:sz="4" w:space="0"/>
           </w:tblBorders>
-          <w:tblCellMar>
-            <w:top w:w="0" w:type="dxa"/>
-            <w:left w:w="108" w:type="dxa"/>
-            <w:bottom w:w="0" w:type="dxa"/>
-            <w:right w:w="108" w:type="dxa"/>
-          </w:tblCellMar>
         </w:tblPrEx>
         <w:tc>
           <w:tcPr>
@@ -10070,12 +10052,6 @@
             <w:insideH w:val="single" w:color="auto" w:sz="4" w:space="0"/>
             <w:insideV w:val="single" w:color="auto" w:sz="4" w:space="0"/>
           </w:tblBorders>
-          <w:tblCellMar>
-            <w:top w:w="0" w:type="dxa"/>
-            <w:left w:w="108" w:type="dxa"/>
-            <w:bottom w:w="0" w:type="dxa"/>
-            <w:right w:w="108" w:type="dxa"/>
-          </w:tblCellMar>
         </w:tblPrEx>
         <w:trPr>
           <w:trHeight w:val="314" w:hRule="atLeast"/>
@@ -10150,12 +10126,6 @@
             <w:insideH w:val="single" w:color="auto" w:sz="4" w:space="0"/>
             <w:insideV w:val="single" w:color="auto" w:sz="4" w:space="0"/>
           </w:tblBorders>
-          <w:tblCellMar>
-            <w:top w:w="0" w:type="dxa"/>
-            <w:left w:w="108" w:type="dxa"/>
-            <w:bottom w:w="0" w:type="dxa"/>
-            <w:right w:w="108" w:type="dxa"/>
-          </w:tblCellMar>
         </w:tblPrEx>
         <w:trPr>
           <w:trHeight w:val="314" w:hRule="atLeast"/>
@@ -10226,12 +10196,6 @@
             <w:insideH w:val="single" w:color="auto" w:sz="4" w:space="0"/>
             <w:insideV w:val="single" w:color="auto" w:sz="4" w:space="0"/>
           </w:tblBorders>
-          <w:tblCellMar>
-            <w:top w:w="0" w:type="dxa"/>
-            <w:left w:w="108" w:type="dxa"/>
-            <w:bottom w:w="0" w:type="dxa"/>
-            <w:right w:w="108" w:type="dxa"/>
-          </w:tblCellMar>
         </w:tblPrEx>
         <w:trPr>
           <w:trHeight w:val="324" w:hRule="atLeast"/>
@@ -15463,25 +15427,22 @@
         <w:ind w:left="708" w:leftChars="0"/>
         <w:rPr>
           <w:rFonts w:hint="default" w:ascii="Arial" w:hAnsi="Arial" w:cs="Arial"/>
+          <w:sz w:val="22"/>
+          <w:szCs w:val="22"/>
+          <w:lang w:val="en-US" w:eastAsia="zh-CN"/>
+        </w:rPr>
+      </w:pPr>
+      <w:r>
+        <w:rPr>
+          <w:rFonts w:hint="default" w:ascii="Arial" w:hAnsi="Arial" w:cs="Arial"/>
           <w:b/>
           <w:bCs/>
           <w:sz w:val="22"/>
           <w:szCs w:val="22"/>
           <w:lang w:val="zh-CN"/>
         </w:rPr>
-      </w:pPr>
-    </w:p>
-    <w:p>
-      <w:pPr>
-        <w:bidi w:val="0"/>
-        <w:ind w:left="708" w:leftChars="0"/>
-        <w:rPr>
-          <w:rFonts w:hint="default" w:ascii="Arial" w:hAnsi="Arial" w:cs="Arial"/>
-          <w:sz w:val="22"/>
-          <w:szCs w:val="22"/>
-          <w:lang w:val="en-US" w:eastAsia="zh-CN"/>
-        </w:rPr>
-      </w:pPr>
+        <w:t>Método</w:t>
+      </w:r>
       <w:r>
         <w:rPr>
           <w:rFonts w:hint="default" w:ascii="Arial" w:hAnsi="Arial" w:cs="Arial"/>
@@ -15489,17 +15450,6 @@
           <w:bCs/>
           <w:sz w:val="22"/>
           <w:szCs w:val="22"/>
-          <w:lang w:val="zh-CN"/>
-        </w:rPr>
-        <w:t>Método</w:t>
-      </w:r>
-      <w:r>
-        <w:rPr>
-          <w:rFonts w:hint="default" w:ascii="Arial" w:hAnsi="Arial" w:cs="Arial"/>
-          <w:b/>
-          <w:bCs/>
-          <w:sz w:val="22"/>
-          <w:szCs w:val="22"/>
         </w:rPr>
         <w:t xml:space="preserve">: </w:t>
       </w:r>
@@ -15512,20 +15462,6 @@
         </w:rPr>
         <w:t>Migración parcial a un entorno híbrido, manteniendo la base de datos financiera en una nube privada (on-premise) y desplegando la capa de presentación y generación de reportes en una nube pública.</w:t>
       </w:r>
-    </w:p>
-    <w:p>
-      <w:pPr>
-        <w:bidi w:val="0"/>
-        <w:ind w:left="708" w:leftChars="0"/>
-        <w:rPr>
-          <w:rFonts w:hint="default" w:ascii="Arial" w:hAnsi="Arial" w:cs="Arial"/>
-          <w:b/>
-          <w:bCs/>
-          <w:sz w:val="22"/>
-          <w:szCs w:val="22"/>
-          <w:lang w:val="zh-CN"/>
-        </w:rPr>
-      </w:pPr>
     </w:p>
     <w:p>
       <w:pPr>
@@ -16827,13 +16763,38 @@
         <w:ind w:left="708" w:leftChars="0"/>
         <w:rPr>
           <w:rFonts w:hint="default" w:ascii="Arial" w:hAnsi="Arial" w:cs="Arial"/>
+          <w:sz w:val="22"/>
+          <w:szCs w:val="22"/>
+        </w:rPr>
+      </w:pPr>
+      <w:r>
+        <w:rPr>
+          <w:rFonts w:hint="default" w:ascii="Arial" w:hAnsi="Arial" w:cs="Arial"/>
           <w:b/>
           <w:bCs/>
           <w:sz w:val="22"/>
           <w:szCs w:val="22"/>
           <w:lang w:val="zh-CN"/>
         </w:rPr>
-      </w:pPr>
+        <w:t>Método</w:t>
+      </w:r>
+      <w:r>
+        <w:rPr>
+          <w:rFonts w:hint="default" w:ascii="Arial" w:hAnsi="Arial" w:cs="Arial"/>
+          <w:sz w:val="22"/>
+          <w:szCs w:val="22"/>
+        </w:rPr>
+        <w:t xml:space="preserve">: </w:t>
+      </w:r>
+      <w:r>
+        <w:rPr>
+          <w:rFonts w:hint="default" w:ascii="Arial" w:hAnsi="Arial" w:cs="Arial"/>
+          <w:sz w:val="22"/>
+          <w:szCs w:val="22"/>
+          <w:lang w:val="en-US" w:eastAsia="zh-CN"/>
+        </w:rPr>
+        <w:t>Migración directa de la aplicación y sus datos a una infraestructura de nube híbrida, utilizando servicios de almacenamiento en la nube pública y manteniendo los servicios de autenticación en la nube privada.</w:t>
+      </w:r>
     </w:p>
     <w:p>
       <w:pPr>
@@ -16845,59 +16806,8 @@
           <w:szCs w:val="22"/>
         </w:rPr>
       </w:pPr>
-      <w:r>
-        <w:rPr>
-          <w:rFonts w:hint="default" w:ascii="Arial" w:hAnsi="Arial" w:cs="Arial"/>
-          <w:b/>
-          <w:bCs/>
-          <w:sz w:val="22"/>
-          <w:szCs w:val="22"/>
-          <w:lang w:val="zh-CN"/>
-        </w:rPr>
-        <w:t>Método</w:t>
-      </w:r>
-      <w:r>
-        <w:rPr>
-          <w:rFonts w:hint="default" w:ascii="Arial" w:hAnsi="Arial" w:cs="Arial"/>
-          <w:sz w:val="22"/>
-          <w:szCs w:val="22"/>
-        </w:rPr>
-        <w:t xml:space="preserve">: </w:t>
-      </w:r>
-      <w:r>
-        <w:rPr>
-          <w:rFonts w:hint="default" w:ascii="Arial" w:hAnsi="Arial" w:cs="Arial"/>
-          <w:sz w:val="22"/>
-          <w:szCs w:val="22"/>
-          <w:lang w:val="en-US" w:eastAsia="zh-CN"/>
-        </w:rPr>
-        <w:t>Migración directa de la aplicación y sus datos a una infraestructura de nube híbrida, utilizando servicios de almacenamiento en la nube pública y manteniendo los servicios de autenticación en la nube privada.</w:t>
-      </w:r>
-    </w:p>
-    <w:p>
-      <w:pPr>
-        <w:bidi w:val="0"/>
-        <w:ind w:left="708" w:leftChars="0"/>
-        <w:rPr>
-          <w:rFonts w:hint="default" w:ascii="Arial" w:hAnsi="Arial" w:cs="Arial"/>
-          <w:b/>
-          <w:bCs/>
-          <w:sz w:val="22"/>
-          <w:szCs w:val="22"/>
-          <w:lang w:val="zh-CN"/>
-        </w:rPr>
-      </w:pPr>
-    </w:p>
-    <w:p>
-      <w:pPr>
-        <w:bidi w:val="0"/>
-        <w:ind w:left="708" w:leftChars="0"/>
-        <w:rPr>
-          <w:rFonts w:hint="default" w:ascii="Arial" w:hAnsi="Arial" w:cs="Arial"/>
-          <w:sz w:val="22"/>
-          <w:szCs w:val="22"/>
-        </w:rPr>
-      </w:pPr>
+      <w:bookmarkStart w:id="72" w:name="_GoBack"/>
+      <w:bookmarkEnd w:id="72"/>
       <w:r>
         <w:rPr>
           <w:rFonts w:hint="default" w:ascii="Arial" w:hAnsi="Arial" w:cs="Arial"/>
@@ -17160,6 +17070,7 @@
     <w:p>
       <w:pPr>
         <w:numPr>
+          <w:ilvl w:val="0"/>
           <w:numId w:val="0"/>
         </w:numPr>
         <w:bidi w:val="0"/>
@@ -18162,8 +18073,6 @@
           <w:lang w:val="zh-CN" w:eastAsia="en-US"/>
         </w:rPr>
       </w:pPr>
-      <w:bookmarkStart w:id="72" w:name="_GoBack"/>
-      <w:bookmarkEnd w:id="72"/>
       <w:bookmarkStart w:id="67" w:name="_Toc207815053"/>
       <w:r>
         <w:rPr>
@@ -18633,7 +18542,6 @@
           <w:rFonts w:hint="default" w:ascii="Arial" w:hAnsi="Arial" w:cs="Arial"/>
           <w:sz w:val="22"/>
           <w:szCs w:val="22"/>
-          <w:lang/>
         </w:rPr>
       </w:pPr>
     </w:p>
@@ -26502,13 +26410,13 @@
     <w:lsdException w:uiPriority="99" w:name="Balloon Text"/>
     <w:lsdException w:qFormat="1" w:unhideWhenUsed="0" w:uiPriority="39" w:semiHidden="0" w:name="Table Grid"/>
     <w:lsdException w:uiPriority="99" w:name="Table Theme"/>
-    <w:lsdException w:unhideWhenUsed="0" w:uiPriority="60" w:semiHidden="0" w:name="Light Shading"/>
-    <w:lsdException w:unhideWhenUsed="0" w:uiPriority="61" w:semiHidden="0" w:name="Light List"/>
-    <w:lsdException w:unhideWhenUsed="0" w:uiPriority="62" w:semiHidden="0" w:name="Light Grid"/>
-    <w:lsdException w:unhideWhenUsed="0" w:uiPriority="63" w:semiHidden="0" w:name="Medium Shading 1"/>
-    <w:lsdException w:unhideWhenUsed="0" w:uiPriority="64" w:semiHidden="0" w:name="Medium Shading 2"/>
-    <w:lsdException w:unhideWhenUsed="0" w:uiPriority="65" w:semiHidden="0" w:name="Medium List 1"/>
-    <w:lsdException w:unhideWhenUsed="0" w:uiPriority="66" w:semiHidden="0" w:name="Medium List 2"/>
+    <w:lsdException w:qFormat="1" w:unhideWhenUsed="0" w:uiPriority="60" w:semiHidden="0" w:name="Light Shading"/>
+    <w:lsdException w:qFormat="1" w:unhideWhenUsed="0" w:uiPriority="61" w:semiHidden="0" w:name="Light List"/>
+    <w:lsdException w:qFormat="1" w:unhideWhenUsed="0" w:uiPriority="62" w:semiHidden="0" w:name="Light Grid"/>
+    <w:lsdException w:qFormat="1" w:unhideWhenUsed="0" w:uiPriority="63" w:semiHidden="0" w:name="Medium Shading 1"/>
+    <w:lsdException w:qFormat="1" w:unhideWhenUsed="0" w:uiPriority="64" w:semiHidden="0" w:name="Medium Shading 2"/>
+    <w:lsdException w:qFormat="1" w:unhideWhenUsed="0" w:uiPriority="65" w:semiHidden="0" w:name="Medium List 1"/>
+    <w:lsdException w:qFormat="1" w:unhideWhenUsed="0" w:uiPriority="66" w:semiHidden="0" w:name="Medium List 2"/>
     <w:lsdException w:unhideWhenUsed="0" w:uiPriority="67" w:semiHidden="0" w:name="Medium Grid 1"/>
     <w:lsdException w:unhideWhenUsed="0" w:uiPriority="68" w:semiHidden="0" w:name="Medium Grid 2"/>
     <w:lsdException w:unhideWhenUsed="0" w:uiPriority="69" w:semiHidden="0" w:name="Medium Grid 3"/>
@@ -26516,86 +26424,86 @@
     <w:lsdException w:unhideWhenUsed="0" w:uiPriority="71" w:semiHidden="0" w:name="Colorful Shading"/>
     <w:lsdException w:unhideWhenUsed="0" w:uiPriority="72" w:semiHidden="0" w:name="Colorful List"/>
     <w:lsdException w:unhideWhenUsed="0" w:uiPriority="73" w:semiHidden="0" w:name="Colorful Grid"/>
-    <w:lsdException w:unhideWhenUsed="0" w:uiPriority="60" w:semiHidden="0" w:name="Light Shading Accent 1"/>
-    <w:lsdException w:unhideWhenUsed="0" w:uiPriority="61" w:semiHidden="0" w:name="Light List Accent 1"/>
-    <w:lsdException w:unhideWhenUsed="0" w:uiPriority="62" w:semiHidden="0" w:name="Light Grid Accent 1"/>
-    <w:lsdException w:unhideWhenUsed="0" w:uiPriority="63" w:semiHidden="0" w:name="Medium Shading 1 Accent 1"/>
-    <w:lsdException w:unhideWhenUsed="0" w:uiPriority="64" w:semiHidden="0" w:name="Medium Shading 2 Accent 1"/>
-    <w:lsdException w:unhideWhenUsed="0" w:uiPriority="65" w:semiHidden="0" w:name="Medium List 1 Accent 1"/>
+    <w:lsdException w:qFormat="1" w:unhideWhenUsed="0" w:uiPriority="60" w:semiHidden="0" w:name="Light Shading Accent 1"/>
+    <w:lsdException w:qFormat="1" w:unhideWhenUsed="0" w:uiPriority="61" w:semiHidden="0" w:name="Light List Accent 1"/>
+    <w:lsdException w:qFormat="1" w:unhideWhenUsed="0" w:uiPriority="62" w:semiHidden="0" w:name="Light Grid Accent 1"/>
+    <w:lsdException w:qFormat="1" w:unhideWhenUsed="0" w:uiPriority="63" w:semiHidden="0" w:name="Medium Shading 1 Accent 1"/>
+    <w:lsdException w:qFormat="1" w:unhideWhenUsed="0" w:uiPriority="64" w:semiHidden="0" w:name="Medium Shading 2 Accent 1"/>
+    <w:lsdException w:qFormat="1" w:unhideWhenUsed="0" w:uiPriority="65" w:semiHidden="0" w:name="Medium List 1 Accent 1"/>
     <w:lsdException w:qFormat="1" w:unhideWhenUsed="0" w:uiPriority="34" w:semiHidden="0" w:name="List Paragraph"/>
     <w:lsdException w:qFormat="1" w:unhideWhenUsed="0" w:uiPriority="29" w:semiHidden="0" w:name="Quote"/>
     <w:lsdException w:qFormat="1" w:unhideWhenUsed="0" w:uiPriority="30" w:semiHidden="0" w:name="Intense Quote"/>
-    <w:lsdException w:unhideWhenUsed="0" w:uiPriority="66" w:semiHidden="0" w:name="Medium List 2 Accent 1"/>
-    <w:lsdException w:unhideWhenUsed="0" w:uiPriority="67" w:semiHidden="0" w:name="Medium Grid 1 Accent 1"/>
+    <w:lsdException w:qFormat="1" w:unhideWhenUsed="0" w:uiPriority="66" w:semiHidden="0" w:name="Medium List 2 Accent 1"/>
+    <w:lsdException w:qFormat="1" w:unhideWhenUsed="0" w:uiPriority="67" w:semiHidden="0" w:name="Medium Grid 1 Accent 1"/>
     <w:lsdException w:unhideWhenUsed="0" w:uiPriority="68" w:semiHidden="0" w:name="Medium Grid 2 Accent 1"/>
     <w:lsdException w:unhideWhenUsed="0" w:uiPriority="69" w:semiHidden="0" w:name="Medium Grid 3 Accent 1"/>
     <w:lsdException w:unhideWhenUsed="0" w:uiPriority="70" w:semiHidden="0" w:name="Dark List Accent 1"/>
     <w:lsdException w:unhideWhenUsed="0" w:uiPriority="71" w:semiHidden="0" w:name="Colorful Shading Accent 1"/>
     <w:lsdException w:unhideWhenUsed="0" w:uiPriority="72" w:semiHidden="0" w:name="Colorful List Accent 1"/>
     <w:lsdException w:unhideWhenUsed="0" w:uiPriority="73" w:semiHidden="0" w:name="Colorful Grid Accent 1"/>
-    <w:lsdException w:unhideWhenUsed="0" w:uiPriority="60" w:semiHidden="0" w:name="Light Shading Accent 2"/>
-    <w:lsdException w:unhideWhenUsed="0" w:uiPriority="61" w:semiHidden="0" w:name="Light List Accent 2"/>
-    <w:lsdException w:unhideWhenUsed="0" w:uiPriority="62" w:semiHidden="0" w:name="Light Grid Accent 2"/>
-    <w:lsdException w:unhideWhenUsed="0" w:uiPriority="63" w:semiHidden="0" w:name="Medium Shading 1 Accent 2"/>
-    <w:lsdException w:unhideWhenUsed="0" w:uiPriority="64" w:semiHidden="0" w:name="Medium Shading 2 Accent 2"/>
-    <w:lsdException w:unhideWhenUsed="0" w:uiPriority="65" w:semiHidden="0" w:name="Medium List 1 Accent 2"/>
-    <w:lsdException w:unhideWhenUsed="0" w:uiPriority="66" w:semiHidden="0" w:name="Medium List 2 Accent 2"/>
+    <w:lsdException w:qFormat="1" w:unhideWhenUsed="0" w:uiPriority="60" w:semiHidden="0" w:name="Light Shading Accent 2"/>
+    <w:lsdException w:qFormat="1" w:unhideWhenUsed="0" w:uiPriority="61" w:semiHidden="0" w:name="Light List Accent 2"/>
+    <w:lsdException w:qFormat="1" w:unhideWhenUsed="0" w:uiPriority="62" w:semiHidden="0" w:name="Light Grid Accent 2"/>
+    <w:lsdException w:qFormat="1" w:unhideWhenUsed="0" w:uiPriority="63" w:semiHidden="0" w:name="Medium Shading 1 Accent 2"/>
+    <w:lsdException w:qFormat="1" w:unhideWhenUsed="0" w:uiPriority="64" w:semiHidden="0" w:name="Medium Shading 2 Accent 2"/>
+    <w:lsdException w:qFormat="1" w:unhideWhenUsed="0" w:uiPriority="65" w:semiHidden="0" w:name="Medium List 1 Accent 2"/>
+    <w:lsdException w:qFormat="1" w:unhideWhenUsed="0" w:uiPriority="66" w:semiHidden="0" w:name="Medium List 2 Accent 2"/>
     <w:lsdException w:unhideWhenUsed="0" w:uiPriority="67" w:semiHidden="0" w:name="Medium Grid 1 Accent 2"/>
     <w:lsdException w:unhideWhenUsed="0" w:uiPriority="68" w:semiHidden="0" w:name="Medium Grid 2 Accent 2"/>
-    <w:lsdException w:unhideWhenUsed="0" w:uiPriority="69" w:semiHidden="0" w:name="Medium Grid 3 Accent 2"/>
+    <w:lsdException w:qFormat="1" w:unhideWhenUsed="0" w:uiPriority="69" w:semiHidden="0" w:name="Medium Grid 3 Accent 2"/>
     <w:lsdException w:unhideWhenUsed="0" w:uiPriority="70" w:semiHidden="0" w:name="Dark List Accent 2"/>
     <w:lsdException w:unhideWhenUsed="0" w:uiPriority="71" w:semiHidden="0" w:name="Colorful Shading Accent 2"/>
     <w:lsdException w:unhideWhenUsed="0" w:uiPriority="72" w:semiHidden="0" w:name="Colorful List Accent 2"/>
     <w:lsdException w:unhideWhenUsed="0" w:uiPriority="73" w:semiHidden="0" w:name="Colorful Grid Accent 2"/>
-    <w:lsdException w:unhideWhenUsed="0" w:uiPriority="60" w:semiHidden="0" w:name="Light Shading Accent 3"/>
-    <w:lsdException w:unhideWhenUsed="0" w:uiPriority="61" w:semiHidden="0" w:name="Light List Accent 3"/>
-    <w:lsdException w:unhideWhenUsed="0" w:uiPriority="62" w:semiHidden="0" w:name="Light Grid Accent 3"/>
-    <w:lsdException w:unhideWhenUsed="0" w:uiPriority="63" w:semiHidden="0" w:name="Medium Shading 1 Accent 3"/>
-    <w:lsdException w:unhideWhenUsed="0" w:uiPriority="64" w:semiHidden="0" w:name="Medium Shading 2 Accent 3"/>
-    <w:lsdException w:unhideWhenUsed="0" w:uiPriority="65" w:semiHidden="0" w:name="Medium List 1 Accent 3"/>
-    <w:lsdException w:unhideWhenUsed="0" w:uiPriority="66" w:semiHidden="0" w:name="Medium List 2 Accent 3"/>
-    <w:lsdException w:unhideWhenUsed="0" w:uiPriority="67" w:semiHidden="0" w:name="Medium Grid 1 Accent 3"/>
+    <w:lsdException w:qFormat="1" w:unhideWhenUsed="0" w:uiPriority="60" w:semiHidden="0" w:name="Light Shading Accent 3"/>
+    <w:lsdException w:qFormat="1" w:unhideWhenUsed="0" w:uiPriority="61" w:semiHidden="0" w:name="Light List Accent 3"/>
+    <w:lsdException w:qFormat="1" w:unhideWhenUsed="0" w:uiPriority="62" w:semiHidden="0" w:name="Light Grid Accent 3"/>
+    <w:lsdException w:qFormat="1" w:unhideWhenUsed="0" w:uiPriority="63" w:semiHidden="0" w:name="Medium Shading 1 Accent 3"/>
+    <w:lsdException w:qFormat="1" w:unhideWhenUsed="0" w:uiPriority="64" w:semiHidden="0" w:name="Medium Shading 2 Accent 3"/>
+    <w:lsdException w:qFormat="1" w:unhideWhenUsed="0" w:uiPriority="65" w:semiHidden="0" w:name="Medium List 1 Accent 3"/>
+    <w:lsdException w:qFormat="1" w:unhideWhenUsed="0" w:uiPriority="66" w:semiHidden="0" w:name="Medium List 2 Accent 3"/>
+    <w:lsdException w:qFormat="1" w:unhideWhenUsed="0" w:uiPriority="67" w:semiHidden="0" w:name="Medium Grid 1 Accent 3"/>
     <w:lsdException w:unhideWhenUsed="0" w:uiPriority="68" w:semiHidden="0" w:name="Medium Grid 2 Accent 3"/>
     <w:lsdException w:unhideWhenUsed="0" w:uiPriority="69" w:semiHidden="0" w:name="Medium Grid 3 Accent 3"/>
     <w:lsdException w:unhideWhenUsed="0" w:uiPriority="70" w:semiHidden="0" w:name="Dark List Accent 3"/>
-    <w:lsdException w:unhideWhenUsed="0" w:uiPriority="71" w:semiHidden="0" w:name="Colorful Shading Accent 3"/>
+    <w:lsdException w:qFormat="1" w:unhideWhenUsed="0" w:uiPriority="71" w:semiHidden="0" w:name="Colorful Shading Accent 3"/>
     <w:lsdException w:unhideWhenUsed="0" w:uiPriority="72" w:semiHidden="0" w:name="Colorful List Accent 3"/>
     <w:lsdException w:unhideWhenUsed="0" w:uiPriority="73" w:semiHidden="0" w:name="Colorful Grid Accent 3"/>
-    <w:lsdException w:unhideWhenUsed="0" w:uiPriority="60" w:semiHidden="0" w:name="Light Shading Accent 4"/>
-    <w:lsdException w:unhideWhenUsed="0" w:uiPriority="61" w:semiHidden="0" w:name="Light List Accent 4"/>
-    <w:lsdException w:unhideWhenUsed="0" w:uiPriority="62" w:semiHidden="0" w:name="Light Grid Accent 4"/>
-    <w:lsdException w:unhideWhenUsed="0" w:uiPriority="63" w:semiHidden="0" w:name="Medium Shading 1 Accent 4"/>
-    <w:lsdException w:unhideWhenUsed="0" w:uiPriority="64" w:semiHidden="0" w:name="Medium Shading 2 Accent 4"/>
-    <w:lsdException w:unhideWhenUsed="0" w:uiPriority="65" w:semiHidden="0" w:name="Medium List 1 Accent 4"/>
-    <w:lsdException w:unhideWhenUsed="0" w:uiPriority="66" w:semiHidden="0" w:name="Medium List 2 Accent 4"/>
+    <w:lsdException w:qFormat="1" w:unhideWhenUsed="0" w:uiPriority="60" w:semiHidden="0" w:name="Light Shading Accent 4"/>
+    <w:lsdException w:qFormat="1" w:unhideWhenUsed="0" w:uiPriority="61" w:semiHidden="0" w:name="Light List Accent 4"/>
+    <w:lsdException w:qFormat="1" w:unhideWhenUsed="0" w:uiPriority="62" w:semiHidden="0" w:name="Light Grid Accent 4"/>
+    <w:lsdException w:qFormat="1" w:unhideWhenUsed="0" w:uiPriority="63" w:semiHidden="0" w:name="Medium Shading 1 Accent 4"/>
+    <w:lsdException w:qFormat="1" w:unhideWhenUsed="0" w:uiPriority="64" w:semiHidden="0" w:name="Medium Shading 2 Accent 4"/>
+    <w:lsdException w:qFormat="1" w:unhideWhenUsed="0" w:uiPriority="65" w:semiHidden="0" w:name="Medium List 1 Accent 4"/>
+    <w:lsdException w:qFormat="1" w:unhideWhenUsed="0" w:uiPriority="66" w:semiHidden="0" w:name="Medium List 2 Accent 4"/>
     <w:lsdException w:unhideWhenUsed="0" w:uiPriority="67" w:semiHidden="0" w:name="Medium Grid 1 Accent 4"/>
     <w:lsdException w:unhideWhenUsed="0" w:uiPriority="68" w:semiHidden="0" w:name="Medium Grid 2 Accent 4"/>
-    <w:lsdException w:unhideWhenUsed="0" w:uiPriority="69" w:semiHidden="0" w:name="Medium Grid 3 Accent 4"/>
+    <w:lsdException w:qFormat="1" w:unhideWhenUsed="0" w:uiPriority="69" w:semiHidden="0" w:name="Medium Grid 3 Accent 4"/>
     <w:lsdException w:unhideWhenUsed="0" w:uiPriority="70" w:semiHidden="0" w:name="Dark List Accent 4"/>
     <w:lsdException w:unhideWhenUsed="0" w:uiPriority="71" w:semiHidden="0" w:name="Colorful Shading Accent 4"/>
     <w:lsdException w:unhideWhenUsed="0" w:uiPriority="72" w:semiHidden="0" w:name="Colorful List Accent 4"/>
     <w:lsdException w:unhideWhenUsed="0" w:uiPriority="73" w:semiHidden="0" w:name="Colorful Grid Accent 4"/>
-    <w:lsdException w:unhideWhenUsed="0" w:uiPriority="60" w:semiHidden="0" w:name="Light Shading Accent 5"/>
-    <w:lsdException w:unhideWhenUsed="0" w:uiPriority="61" w:semiHidden="0" w:name="Light List Accent 5"/>
-    <w:lsdException w:unhideWhenUsed="0" w:uiPriority="62" w:semiHidden="0" w:name="Light Grid Accent 5"/>
-    <w:lsdException w:unhideWhenUsed="0" w:uiPriority="63" w:semiHidden="0" w:name="Medium Shading 1 Accent 5"/>
-    <w:lsdException w:unhideWhenUsed="0" w:uiPriority="64" w:semiHidden="0" w:name="Medium Shading 2 Accent 5"/>
-    <w:lsdException w:unhideWhenUsed="0" w:uiPriority="65" w:semiHidden="0" w:name="Medium List 1 Accent 5"/>
-    <w:lsdException w:unhideWhenUsed="0" w:uiPriority="66" w:semiHidden="0" w:name="Medium List 2 Accent 5"/>
+    <w:lsdException w:qFormat="1" w:unhideWhenUsed="0" w:uiPriority="60" w:semiHidden="0" w:name="Light Shading Accent 5"/>
+    <w:lsdException w:qFormat="1" w:unhideWhenUsed="0" w:uiPriority="61" w:semiHidden="0" w:name="Light List Accent 5"/>
+    <w:lsdException w:qFormat="1" w:unhideWhenUsed="0" w:uiPriority="62" w:semiHidden="0" w:name="Light Grid Accent 5"/>
+    <w:lsdException w:qFormat="1" w:unhideWhenUsed="0" w:uiPriority="63" w:semiHidden="0" w:name="Medium Shading 1 Accent 5"/>
+    <w:lsdException w:qFormat="1" w:unhideWhenUsed="0" w:uiPriority="64" w:semiHidden="0" w:name="Medium Shading 2 Accent 5"/>
+    <w:lsdException w:qFormat="1" w:unhideWhenUsed="0" w:uiPriority="65" w:semiHidden="0" w:name="Medium List 1 Accent 5"/>
+    <w:lsdException w:qFormat="1" w:unhideWhenUsed="0" w:uiPriority="66" w:semiHidden="0" w:name="Medium List 2 Accent 5"/>
     <w:lsdException w:unhideWhenUsed="0" w:uiPriority="67" w:semiHidden="0" w:name="Medium Grid 1 Accent 5"/>
     <w:lsdException w:unhideWhenUsed="0" w:uiPriority="68" w:semiHidden="0" w:name="Medium Grid 2 Accent 5"/>
     <w:lsdException w:unhideWhenUsed="0" w:uiPriority="69" w:semiHidden="0" w:name="Medium Grid 3 Accent 5"/>
     <w:lsdException w:unhideWhenUsed="0" w:uiPriority="70" w:semiHidden="0" w:name="Dark List Accent 5"/>
-    <w:lsdException w:unhideWhenUsed="0" w:uiPriority="71" w:semiHidden="0" w:name="Colorful Shading Accent 5"/>
+    <w:lsdException w:qFormat="1" w:unhideWhenUsed="0" w:uiPriority="71" w:semiHidden="0" w:name="Colorful Shading Accent 5"/>
     <w:lsdException w:unhideWhenUsed="0" w:uiPriority="72" w:semiHidden="0" w:name="Colorful List Accent 5"/>
     <w:lsdException w:unhideWhenUsed="0" w:uiPriority="73" w:semiHidden="0" w:name="Colorful Grid Accent 5"/>
-    <w:lsdException w:unhideWhenUsed="0" w:uiPriority="60" w:semiHidden="0" w:name="Light Shading Accent 6"/>
-    <w:lsdException w:unhideWhenUsed="0" w:uiPriority="61" w:semiHidden="0" w:name="Light List Accent 6"/>
-    <w:lsdException w:unhideWhenUsed="0" w:uiPriority="62" w:semiHidden="0" w:name="Light Grid Accent 6"/>
-    <w:lsdException w:unhideWhenUsed="0" w:uiPriority="63" w:semiHidden="0" w:name="Medium Shading 1 Accent 6"/>
-    <w:lsdException w:unhideWhenUsed="0" w:uiPriority="64" w:semiHidden="0" w:name="Medium Shading 2 Accent 6"/>
-    <w:lsdException w:unhideWhenUsed="0" w:uiPriority="65" w:semiHidden="0" w:name="Medium List 1 Accent 6"/>
-    <w:lsdException w:unhideWhenUsed="0" w:uiPriority="66" w:semiHidden="0" w:name="Medium List 2 Accent 6"/>
+    <w:lsdException w:qFormat="1" w:unhideWhenUsed="0" w:uiPriority="60" w:semiHidden="0" w:name="Light Shading Accent 6"/>
+    <w:lsdException w:qFormat="1" w:unhideWhenUsed="0" w:uiPriority="61" w:semiHidden="0" w:name="Light List Accent 6"/>
+    <w:lsdException w:qFormat="1" w:unhideWhenUsed="0" w:uiPriority="62" w:semiHidden="0" w:name="Light Grid Accent 6"/>
+    <w:lsdException w:qFormat="1" w:unhideWhenUsed="0" w:uiPriority="63" w:semiHidden="0" w:name="Medium Shading 1 Accent 6"/>
+    <w:lsdException w:qFormat="1" w:unhideWhenUsed="0" w:uiPriority="64" w:semiHidden="0" w:name="Medium Shading 2 Accent 6"/>
+    <w:lsdException w:qFormat="1" w:unhideWhenUsed="0" w:uiPriority="65" w:semiHidden="0" w:name="Medium List 1 Accent 6"/>
+    <w:lsdException w:qFormat="1" w:unhideWhenUsed="0" w:uiPriority="66" w:semiHidden="0" w:name="Medium List 2 Accent 6"/>
     <w:lsdException w:unhideWhenUsed="0" w:uiPriority="67" w:semiHidden="0" w:name="Medium Grid 1 Accent 6"/>
     <w:lsdException w:unhideWhenUsed="0" w:uiPriority="68" w:semiHidden="0" w:name="Medium Grid 2 Accent 6"/>
     <w:lsdException w:unhideWhenUsed="0" w:uiPriority="69" w:semiHidden="0" w:name="Medium Grid 3 Accent 6"/>
@@ -27189,6 +27097,7 @@
     <w:basedOn w:val="11"/>
     <w:link w:val="8"/>
     <w:semiHidden/>
+    <w:qFormat/>
     <w:uiPriority w:val="9"/>
     <w:rPr>
       <w:rFonts w:eastAsiaTheme="majorEastAsia" w:cstheme="majorBidi"/>

</xml_diff>

<commit_message>
Agregando informe aplicación 10
</commit_message>
<xml_diff>
--- a/Cloud_Computing_Servicios_y_proveedores_Migración_de_apps_al_cloud_Grupo1.docx
+++ b/Cloud_Computing_Servicios_y_proveedores_Migración_de_apps_al_cloud_Grupo1.docx
@@ -211,7 +211,10 @@
           <w:szCs w:val="22"/>
         </w:rPr>
       </w:pPr>
-      <w:r>
+    </w:p>
+    <w:p>
+      <w:pPr>
+        <w:jc w:val="right"/>
         <w:rPr>
           <w:rFonts w:hint="default" w:ascii="Arial" w:hAnsi="Arial" w:cs="Arial"/>
           <w:b/>
@@ -219,6 +222,15 @@
           <w:sz w:val="22"/>
           <w:szCs w:val="22"/>
         </w:rPr>
+      </w:pPr>
+      <w:r>
+        <w:rPr>
+          <w:rFonts w:hint="default" w:ascii="Arial" w:hAnsi="Arial" w:cs="Arial"/>
+          <w:b/>
+          <w:bCs/>
+          <w:sz w:val="22"/>
+          <w:szCs w:val="22"/>
+        </w:rPr>
         <w:t>Grupo 1</w:t>
       </w:r>
     </w:p>
@@ -278,24 +290,6 @@
           <w:lang w:val="zh-CN"/>
         </w:rPr>
         <w:t>Ingrid Izabel Trampe Arana</w:t>
-      </w:r>
-    </w:p>
-    <w:p>
-      <w:pPr>
-        <w:jc w:val="right"/>
-        <w:rPr>
-          <w:rFonts w:hint="default" w:ascii="Arial" w:hAnsi="Arial" w:cs="Arial"/>
-          <w:sz w:val="22"/>
-          <w:szCs w:val="22"/>
-        </w:rPr>
-      </w:pPr>
-      <w:r>
-        <w:rPr>
-          <w:rFonts w:hint="default" w:ascii="Arial" w:hAnsi="Arial" w:cs="Arial"/>
-          <w:sz w:val="22"/>
-          <w:szCs w:val="22"/>
-        </w:rPr>
-        <w:t>Kenneth Alexander Olivas Baldizón</w:t>
       </w:r>
     </w:p>
     <w:p>
@@ -6484,6 +6478,12 @@
             <w:insideH w:val="single" w:color="auto" w:sz="4" w:space="0"/>
             <w:insideV w:val="single" w:color="auto" w:sz="4" w:space="0"/>
           </w:tblBorders>
+          <w:tblCellMar>
+            <w:top w:w="0" w:type="dxa"/>
+            <w:left w:w="108" w:type="dxa"/>
+            <w:bottom w:w="0" w:type="dxa"/>
+            <w:right w:w="108" w:type="dxa"/>
+          </w:tblCellMar>
         </w:tblPrEx>
         <w:tc>
           <w:tcPr>
@@ -6554,6 +6554,12 @@
             <w:insideH w:val="single" w:color="auto" w:sz="4" w:space="0"/>
             <w:insideV w:val="single" w:color="auto" w:sz="4" w:space="0"/>
           </w:tblBorders>
+          <w:tblCellMar>
+            <w:top w:w="0" w:type="dxa"/>
+            <w:left w:w="108" w:type="dxa"/>
+            <w:bottom w:w="0" w:type="dxa"/>
+            <w:right w:w="108" w:type="dxa"/>
+          </w:tblCellMar>
         </w:tblPrEx>
         <w:tc>
           <w:tcPr>
@@ -6616,6 +6622,12 @@
             <w:insideH w:val="single" w:color="auto" w:sz="4" w:space="0"/>
             <w:insideV w:val="single" w:color="auto" w:sz="4" w:space="0"/>
           </w:tblBorders>
+          <w:tblCellMar>
+            <w:top w:w="0" w:type="dxa"/>
+            <w:left w:w="108" w:type="dxa"/>
+            <w:bottom w:w="0" w:type="dxa"/>
+            <w:right w:w="108" w:type="dxa"/>
+          </w:tblCellMar>
         </w:tblPrEx>
         <w:tc>
           <w:tcPr>
@@ -9691,6 +9703,7 @@
           <w:p>
             <w:pPr>
               <w:spacing w:after="0" w:line="240" w:lineRule="auto"/>
+              <w:jc w:val="center"/>
               <w:rPr>
                 <w:rFonts w:hint="default" w:ascii="Arial" w:hAnsi="Arial" w:cs="Arial"/>
                 <w:sz w:val="22"/>
@@ -9716,6 +9729,7 @@
           <w:p>
             <w:pPr>
               <w:spacing w:after="0" w:line="240" w:lineRule="auto"/>
+              <w:jc w:val="center"/>
               <w:rPr>
                 <w:rFonts w:hint="default" w:ascii="Arial" w:hAnsi="Arial" w:cs="Arial"/>
                 <w:sz w:val="22"/>
@@ -9759,6 +9773,7 @@
           <w:p>
             <w:pPr>
               <w:spacing w:after="0" w:line="240" w:lineRule="auto"/>
+              <w:jc w:val="center"/>
               <w:rPr>
                 <w:rFonts w:hint="default" w:ascii="Arial" w:hAnsi="Arial" w:cs="Arial"/>
                 <w:sz w:val="22"/>
@@ -9784,6 +9799,7 @@
           <w:p>
             <w:pPr>
               <w:spacing w:after="0" w:line="240" w:lineRule="auto"/>
+              <w:jc w:val="center"/>
               <w:rPr>
                 <w:rFonts w:hint="default" w:ascii="Arial" w:hAnsi="Arial" w:cs="Arial"/>
                 <w:sz w:val="22"/>
@@ -10052,6 +10068,12 @@
             <w:insideH w:val="single" w:color="auto" w:sz="4" w:space="0"/>
             <w:insideV w:val="single" w:color="auto" w:sz="4" w:space="0"/>
           </w:tblBorders>
+          <w:tblCellMar>
+            <w:top w:w="0" w:type="dxa"/>
+            <w:left w:w="108" w:type="dxa"/>
+            <w:bottom w:w="0" w:type="dxa"/>
+            <w:right w:w="108" w:type="dxa"/>
+          </w:tblCellMar>
         </w:tblPrEx>
         <w:trPr>
           <w:trHeight w:val="314" w:hRule="atLeast"/>
@@ -10126,6 +10148,12 @@
             <w:insideH w:val="single" w:color="auto" w:sz="4" w:space="0"/>
             <w:insideV w:val="single" w:color="auto" w:sz="4" w:space="0"/>
           </w:tblBorders>
+          <w:tblCellMar>
+            <w:top w:w="0" w:type="dxa"/>
+            <w:left w:w="108" w:type="dxa"/>
+            <w:bottom w:w="0" w:type="dxa"/>
+            <w:right w:w="108" w:type="dxa"/>
+          </w:tblCellMar>
         </w:tblPrEx>
         <w:trPr>
           <w:trHeight w:val="314" w:hRule="atLeast"/>
@@ -10196,6 +10224,12 @@
             <w:insideH w:val="single" w:color="auto" w:sz="4" w:space="0"/>
             <w:insideV w:val="single" w:color="auto" w:sz="4" w:space="0"/>
           </w:tblBorders>
+          <w:tblCellMar>
+            <w:top w:w="0" w:type="dxa"/>
+            <w:left w:w="108" w:type="dxa"/>
+            <w:bottom w:w="0" w:type="dxa"/>
+            <w:right w:w="108" w:type="dxa"/>
+          </w:tblCellMar>
         </w:tblPrEx>
         <w:trPr>
           <w:trHeight w:val="324" w:hRule="atLeast"/>
@@ -16806,8 +16840,6 @@
           <w:szCs w:val="22"/>
         </w:rPr>
       </w:pPr>
-      <w:bookmarkStart w:id="72" w:name="_GoBack"/>
-      <w:bookmarkEnd w:id="72"/>
       <w:r>
         <w:rPr>
           <w:rFonts w:hint="default" w:ascii="Arial" w:hAnsi="Arial" w:cs="Arial"/>
@@ -18234,6 +18266,8 @@
         <w:rPr>
           <w:rStyle w:val="46"/>
           <w:rFonts w:hint="default" w:ascii="Arial" w:hAnsi="Arial" w:cs="Arial"/>
+          <w:sz w:val="22"/>
+          <w:szCs w:val="22"/>
           <w:lang w:val="zh-CN" w:eastAsia="en-US"/>
         </w:rPr>
         <w:t xml:space="preserve">Beneficios </w:t>
@@ -18344,6 +18378,8 @@
         <w:rPr>
           <w:rStyle w:val="46"/>
           <w:rFonts w:hint="default" w:ascii="Arial" w:hAnsi="Arial" w:cs="Arial"/>
+          <w:sz w:val="22"/>
+          <w:szCs w:val="22"/>
           <w:lang w:val="zh-CN" w:eastAsia="en-US"/>
         </w:rPr>
       </w:pPr>
@@ -18352,6 +18388,8 @@
         <w:rPr>
           <w:rStyle w:val="46"/>
           <w:rFonts w:hint="default" w:ascii="Arial" w:hAnsi="Arial" w:cs="Arial"/>
+          <w:sz w:val="22"/>
+          <w:szCs w:val="22"/>
           <w:lang w:val="zh-CN" w:eastAsia="en-US"/>
         </w:rPr>
         <w:t xml:space="preserve">Riesgos </w:t>
@@ -18441,6 +18479,8 @@
         <w:rPr>
           <w:rStyle w:val="46"/>
           <w:rFonts w:hint="default" w:ascii="Arial" w:hAnsi="Arial" w:cs="Arial"/>
+          <w:sz w:val="22"/>
+          <w:szCs w:val="22"/>
           <w:lang w:val="zh-CN" w:eastAsia="en-US"/>
         </w:rPr>
       </w:pPr>
@@ -18449,6 +18489,8 @@
         <w:rPr>
           <w:rStyle w:val="46"/>
           <w:rFonts w:hint="default" w:ascii="Arial" w:hAnsi="Arial" w:cs="Arial"/>
+          <w:sz w:val="22"/>
+          <w:szCs w:val="22"/>
           <w:lang w:val="zh-CN" w:eastAsia="en-US"/>
         </w:rPr>
         <w:t>Evaluación numérica</w:t>
@@ -18462,6 +18504,11 @@
         <w:widowControl/>
         <w:suppressLineNumbers w:val="0"/>
         <w:jc w:val="left"/>
+        <w:rPr>
+          <w:rFonts w:hint="default" w:ascii="Arial" w:hAnsi="Arial" w:cs="Arial"/>
+          <w:sz w:val="22"/>
+          <w:szCs w:val="22"/>
+        </w:rPr>
       </w:pPr>
       <w:r>
         <w:rPr>
@@ -18556,6 +18603,8 @@
         <w:rPr>
           <w:rStyle w:val="46"/>
           <w:rFonts w:hint="default" w:ascii="Arial" w:hAnsi="Arial" w:cs="Arial"/>
+          <w:sz w:val="22"/>
+          <w:szCs w:val="22"/>
           <w:lang w:val="zh-CN" w:eastAsia="en-US"/>
         </w:rPr>
       </w:pPr>
@@ -18564,6 +18613,8 @@
         <w:rPr>
           <w:rStyle w:val="46"/>
           <w:rFonts w:hint="default" w:ascii="Arial" w:hAnsi="Arial" w:cs="Arial"/>
+          <w:sz w:val="22"/>
+          <w:szCs w:val="22"/>
           <w:lang w:val="zh-CN" w:eastAsia="en-US"/>
         </w:rPr>
         <w:t>Conclusión</w:t>
@@ -18577,23 +18628,1719 @@
           <w:rFonts w:hint="default" w:ascii="Arial" w:hAnsi="Arial" w:cs="Arial"/>
           <w:sz w:val="22"/>
           <w:szCs w:val="22"/>
-          <w:lang w:val="zh-CN"/>
-        </w:rPr>
-      </w:pPr>
-      <w:r>
-        <w:rPr>
-          <w:rFonts w:hint="default" w:ascii="Arial" w:hAnsi="Arial" w:cs="Arial"/>
-          <w:sz w:val="22"/>
-          <w:szCs w:val="22"/>
           <w:lang w:val="en-US" w:eastAsia="zh-CN"/>
         </w:rPr>
+      </w:pPr>
+      <w:r>
+        <w:rPr>
+          <w:rFonts w:hint="default" w:ascii="Arial" w:hAnsi="Arial" w:cs="Arial"/>
+          <w:sz w:val="22"/>
+          <w:szCs w:val="22"/>
+          <w:lang w:val="en-US" w:eastAsia="zh-CN"/>
+        </w:rPr>
         <w:t>Aunque la migración de MONIT-OPS implica un esfuerzo considerable, la adopción de un modelo híbrido refactorizado maximiza los beneficios estratégicos de la nube para un sistema crítico.</w:t>
       </w:r>
+    </w:p>
+    <w:p>
+      <w:pPr>
+        <w:pStyle w:val="25"/>
+        <w:numPr>
+          <w:numId w:val="0"/>
+        </w:numPr>
+        <w:bidi w:val="0"/>
+        <w:ind w:left="360" w:leftChars="0"/>
+        <w:rPr>
+          <w:rFonts w:hint="default"/>
+        </w:rPr>
+      </w:pPr>
+      <w:r>
+        <w:rPr>
+          <w:rFonts w:hint="default"/>
+        </w:rPr>
+        <w:t xml:space="preserve">Aplicación </w:t>
+      </w:r>
+      <w:r>
+        <w:rPr>
+          <w:rFonts w:hint="default"/>
+          <w:lang/>
+        </w:rPr>
+        <w:t>10</w:t>
+      </w:r>
+      <w:r>
+        <w:rPr>
+          <w:rFonts w:hint="default"/>
+        </w:rPr>
+        <w:t>: SCADA-ENERGY – Sistema de Supervisión y Control Operacional</w:t>
+      </w:r>
+    </w:p>
+    <w:p>
+      <w:pPr>
+        <w:numPr>
+          <w:ilvl w:val="0"/>
+          <w:numId w:val="68"/>
+        </w:numPr>
+        <w:bidi w:val="0"/>
+        <w:ind w:left="720" w:leftChars="0" w:hanging="360" w:firstLineChars="0"/>
+        <w:rPr>
+          <w:rStyle w:val="46"/>
+          <w:rFonts w:hint="default" w:ascii="Arial" w:hAnsi="Arial" w:cs="Arial"/>
+          <w:lang w:val="zh-CN" w:eastAsia="en-US"/>
+        </w:rPr>
+      </w:pPr>
+      <w:r>
+        <w:rPr>
+          <w:rStyle w:val="46"/>
+          <w:rFonts w:hint="default" w:ascii="Arial" w:hAnsi="Arial" w:cs="Arial"/>
+          <w:lang w:val="zh-CN" w:eastAsia="en-US"/>
+        </w:rPr>
+        <w:t xml:space="preserve">Descubrimiento de la aplicación </w:t>
+      </w:r>
+    </w:p>
+    <w:p>
+      <w:pPr>
+        <w:pStyle w:val="17"/>
+        <w:keepNext w:val="0"/>
+        <w:keepLines w:val="0"/>
+        <w:widowControl/>
+        <w:suppressLineNumbers w:val="0"/>
+        <w:ind w:left="708" w:leftChars="0"/>
+        <w:rPr>
+          <w:rFonts w:hint="default" w:ascii="Arial" w:hAnsi="Arial" w:cs="Arial"/>
+          <w:sz w:val="22"/>
+          <w:szCs w:val="22"/>
+        </w:rPr>
+      </w:pPr>
+      <w:r>
+        <w:rPr>
+          <w:rFonts w:hint="default" w:ascii="Arial" w:hAnsi="Arial" w:cs="Arial"/>
+          <w:b/>
+          <w:bCs/>
+          <w:sz w:val="22"/>
+          <w:szCs w:val="22"/>
+          <w:lang w:val="zh-CN"/>
+        </w:rPr>
+        <w:t>Motivación de la aplicación</w:t>
+      </w:r>
+      <w:r>
+        <w:rPr>
+          <w:rFonts w:hint="default" w:ascii="Arial" w:hAnsi="Arial" w:cs="Arial"/>
+          <w:b/>
+          <w:bCs/>
+          <w:sz w:val="22"/>
+          <w:szCs w:val="22"/>
+        </w:rPr>
+        <w:t>:</w:t>
+      </w:r>
+      <w:r>
+        <w:rPr>
+          <w:rFonts w:hint="default" w:ascii="Arial" w:hAnsi="Arial" w:cs="Arial"/>
+          <w:sz w:val="22"/>
+          <w:szCs w:val="22"/>
+        </w:rPr>
+        <w:t>SCADA-ENERGY es una aplicación crítica utilizada para la supervisión, control y adquisición de datos en tiempo real de infraestructuras energéticas, tales como subestaciones, centros de distribución y sistemas de generación. Su motivación principal es garantizar la continuidad operativa, la detección temprana de fallos y la optimización del consumo energético.</w:t>
+      </w:r>
+    </w:p>
+    <w:p>
+      <w:pPr>
+        <w:pStyle w:val="17"/>
+        <w:keepNext w:val="0"/>
+        <w:keepLines w:val="0"/>
+        <w:widowControl/>
+        <w:suppressLineNumbers w:val="0"/>
+        <w:ind w:left="708" w:leftChars="0"/>
+        <w:rPr>
+          <w:rFonts w:hint="default" w:ascii="Arial" w:hAnsi="Arial" w:cs="Arial"/>
+          <w:sz w:val="22"/>
+          <w:szCs w:val="22"/>
+        </w:rPr>
+      </w:pPr>
+      <w:r>
+        <w:rPr>
+          <w:rFonts w:hint="default" w:ascii="Arial" w:hAnsi="Arial" w:cs="Arial"/>
+          <w:b/>
+          <w:bCs/>
+          <w:sz w:val="22"/>
+          <w:szCs w:val="22"/>
+          <w:lang w:val="zh-CN"/>
+        </w:rPr>
+        <w:t>Número de usuarios / departamentos</w:t>
+      </w:r>
+      <w:r>
+        <w:rPr>
+          <w:rFonts w:hint="default" w:ascii="Arial" w:hAnsi="Arial" w:cs="Arial"/>
+          <w:b/>
+          <w:bCs/>
+          <w:sz w:val="22"/>
+          <w:szCs w:val="22"/>
+        </w:rPr>
+        <w:t>:</w:t>
+      </w:r>
+      <w:r>
+        <w:rPr>
+          <w:rFonts w:hint="default" w:ascii="Arial" w:hAnsi="Arial" w:cs="Arial"/>
+          <w:b/>
+          <w:bCs/>
+          <w:sz w:val="22"/>
+          <w:szCs w:val="22"/>
+          <w:lang/>
+        </w:rPr>
+        <w:t xml:space="preserve"> </w:t>
+      </w:r>
+      <w:r>
+        <w:rPr>
+          <w:rFonts w:hint="default" w:ascii="Arial" w:hAnsi="Arial" w:cs="Arial"/>
+          <w:b w:val="0"/>
+          <w:bCs w:val="0"/>
+          <w:sz w:val="22"/>
+          <w:szCs w:val="22"/>
+          <w:lang/>
+        </w:rPr>
+        <w:t>A</w:t>
+      </w:r>
+      <w:r>
+        <w:rPr>
+          <w:rFonts w:hint="default" w:ascii="Arial" w:hAnsi="Arial" w:cs="Arial"/>
+          <w:sz w:val="22"/>
+          <w:szCs w:val="22"/>
+        </w:rPr>
+        <w:t xml:space="preserve">proximadamente 60 usuarios </w:t>
+      </w:r>
+      <w:r>
+        <w:rPr>
+          <w:rFonts w:hint="default" w:ascii="Arial" w:hAnsi="Arial" w:cs="Arial"/>
+          <w:sz w:val="22"/>
+          <w:szCs w:val="22"/>
+          <w:lang/>
+        </w:rPr>
+        <w:t>del área de</w:t>
+      </w:r>
+      <w:r>
+        <w:rPr>
+          <w:rFonts w:hint="default" w:ascii="Arial" w:hAnsi="Arial" w:cs="Arial"/>
+          <w:sz w:val="22"/>
+          <w:szCs w:val="22"/>
+        </w:rPr>
+        <w:t xml:space="preserve"> Operaciones, Ingeniería y Mantenimiento. </w:t>
+      </w:r>
+    </w:p>
+    <w:p>
+      <w:pPr>
+        <w:pStyle w:val="17"/>
+        <w:keepNext w:val="0"/>
+        <w:keepLines w:val="0"/>
+        <w:widowControl/>
+        <w:suppressLineNumbers w:val="0"/>
+        <w:ind w:left="708" w:leftChars="0"/>
+        <w:rPr>
+          <w:rFonts w:hint="default" w:ascii="Arial" w:hAnsi="Arial" w:cs="Arial"/>
+          <w:b/>
+          <w:bCs/>
+          <w:sz w:val="22"/>
+          <w:szCs w:val="22"/>
+        </w:rPr>
+      </w:pPr>
+      <w:r>
+        <w:rPr>
+          <w:rFonts w:hint="default" w:ascii="Arial" w:hAnsi="Arial" w:cs="Arial"/>
+          <w:b/>
+          <w:bCs/>
+          <w:sz w:val="22"/>
+          <w:szCs w:val="22"/>
+          <w:lang w:val="zh-CN"/>
+        </w:rPr>
+        <w:t>Tipología de usuari</w:t>
+      </w:r>
+      <w:r>
+        <w:rPr>
+          <w:rFonts w:hint="default" w:ascii="Arial" w:hAnsi="Arial" w:cs="Arial"/>
+          <w:b/>
+          <w:bCs/>
+          <w:sz w:val="22"/>
+          <w:szCs w:val="22"/>
+        </w:rPr>
+        <w:t>o:</w:t>
+      </w:r>
+      <w:r>
+        <w:rPr>
+          <w:rFonts w:hint="default" w:ascii="Arial" w:hAnsi="Arial" w:cs="Arial"/>
+          <w:sz w:val="22"/>
+          <w:szCs w:val="22"/>
+        </w:rPr>
+        <w:t>Los usuarios son operadores técnicos e ingenieros especializados.</w:t>
+      </w:r>
+    </w:p>
+    <w:p>
+      <w:pPr>
+        <w:pStyle w:val="17"/>
+        <w:keepNext w:val="0"/>
+        <w:keepLines w:val="0"/>
+        <w:widowControl/>
+        <w:suppressLineNumbers w:val="0"/>
+        <w:ind w:left="708" w:leftChars="0"/>
+        <w:rPr>
+          <w:rFonts w:hint="default" w:ascii="Arial" w:hAnsi="Arial" w:cs="Arial"/>
+          <w:sz w:val="22"/>
+          <w:szCs w:val="22"/>
+          <w:lang/>
+        </w:rPr>
+      </w:pPr>
+      <w:r>
+        <w:rPr>
+          <w:rFonts w:hint="default" w:ascii="Arial" w:hAnsi="Arial" w:cs="Arial"/>
+          <w:b/>
+          <w:bCs/>
+          <w:sz w:val="22"/>
+          <w:szCs w:val="22"/>
+          <w:lang w:val="zh-CN"/>
+        </w:rPr>
+        <w:t>Frecuencia de uso</w:t>
+      </w:r>
+      <w:r>
+        <w:rPr>
+          <w:rFonts w:hint="default" w:ascii="Arial" w:hAnsi="Arial" w:cs="Arial"/>
+          <w:b/>
+          <w:bCs/>
+          <w:sz w:val="22"/>
+          <w:szCs w:val="22"/>
+        </w:rPr>
+        <w:t xml:space="preserve">: </w:t>
+      </w:r>
+      <w:r>
+        <w:rPr>
+          <w:rFonts w:hint="default" w:ascii="Arial" w:hAnsi="Arial" w:cs="Arial"/>
+          <w:sz w:val="22"/>
+          <w:szCs w:val="22"/>
+        </w:rPr>
+        <w:t xml:space="preserve"> La frecuencia de uso es continua (24/7)</w:t>
+      </w:r>
+      <w:r>
+        <w:rPr>
+          <w:rFonts w:hint="default" w:ascii="Arial" w:hAnsi="Arial" w:cs="Arial"/>
+          <w:sz w:val="22"/>
+          <w:szCs w:val="22"/>
+          <w:lang/>
+        </w:rPr>
+        <w:t>.</w:t>
+      </w:r>
+    </w:p>
+    <w:p>
+      <w:pPr>
+        <w:pStyle w:val="17"/>
+        <w:keepNext w:val="0"/>
+        <w:keepLines w:val="0"/>
+        <w:widowControl/>
+        <w:suppressLineNumbers w:val="0"/>
+        <w:ind w:left="708" w:leftChars="0"/>
+        <w:rPr>
+          <w:rFonts w:hint="default" w:ascii="Arial" w:hAnsi="Arial" w:cs="Arial"/>
+          <w:b/>
+          <w:bCs/>
+          <w:sz w:val="22"/>
+          <w:szCs w:val="22"/>
+          <w:lang/>
+        </w:rPr>
+      </w:pPr>
+      <w:r>
+        <w:rPr>
+          <w:rFonts w:hint="default" w:ascii="Arial" w:hAnsi="Arial" w:cs="Arial"/>
+          <w:b/>
+          <w:bCs/>
+          <w:sz w:val="22"/>
+          <w:szCs w:val="22"/>
+          <w:lang w:val="zh-CN"/>
+        </w:rPr>
+        <w:t>Quién la desarrolló</w:t>
+      </w:r>
+      <w:r>
+        <w:rPr>
+          <w:rFonts w:hint="default" w:ascii="Arial" w:hAnsi="Arial" w:cs="Arial"/>
+          <w:b/>
+          <w:bCs/>
+          <w:sz w:val="22"/>
+          <w:szCs w:val="22"/>
+        </w:rPr>
+        <w:t>:</w:t>
+      </w:r>
+      <w:r>
+        <w:rPr>
+          <w:rFonts w:hint="default" w:ascii="Arial" w:hAnsi="Arial" w:cs="Arial"/>
+          <w:b/>
+          <w:bCs/>
+          <w:sz w:val="22"/>
+          <w:szCs w:val="22"/>
+          <w:lang/>
+        </w:rPr>
+        <w:t xml:space="preserve"> </w:t>
+      </w:r>
+      <w:r>
+        <w:rPr>
+          <w:rFonts w:hint="default" w:ascii="Arial" w:hAnsi="Arial" w:cs="Arial"/>
+          <w:sz w:val="22"/>
+          <w:szCs w:val="22"/>
+        </w:rPr>
+        <w:t xml:space="preserve">fue desarrollado por un proveedor especializado en sistemas industriales, con adaptaciones y mantenimientos realizados por el equipo de TI. </w:t>
+      </w:r>
+    </w:p>
+    <w:p>
+      <w:pPr>
+        <w:pStyle w:val="17"/>
+        <w:keepNext w:val="0"/>
+        <w:keepLines w:val="0"/>
+        <w:widowControl/>
+        <w:suppressLineNumbers w:val="0"/>
+        <w:ind w:left="708" w:leftChars="0"/>
+        <w:rPr>
+          <w:rFonts w:hint="default" w:ascii="Arial" w:hAnsi="Arial" w:cs="Arial"/>
+          <w:sz w:val="22"/>
+          <w:szCs w:val="22"/>
+        </w:rPr>
+      </w:pPr>
+      <w:r>
+        <w:rPr>
+          <w:rFonts w:hint="default" w:ascii="Arial" w:hAnsi="Arial" w:cs="Arial"/>
+          <w:b/>
+          <w:bCs/>
+          <w:sz w:val="22"/>
+          <w:szCs w:val="22"/>
+          <w:lang w:val="zh-CN"/>
+        </w:rPr>
+        <w:t>Estado de la aplicación</w:t>
+      </w:r>
+      <w:r>
+        <w:rPr>
+          <w:rFonts w:hint="default" w:ascii="Arial" w:hAnsi="Arial" w:cs="Arial"/>
+          <w:b/>
+          <w:bCs/>
+          <w:sz w:val="22"/>
+          <w:szCs w:val="22"/>
+        </w:rPr>
+        <w:t>:</w:t>
+      </w:r>
+      <w:r>
+        <w:rPr>
+          <w:rFonts w:hint="default" w:ascii="Arial" w:hAnsi="Arial" w:cs="Arial"/>
+          <w:b/>
+          <w:bCs/>
+          <w:sz w:val="22"/>
+          <w:szCs w:val="22"/>
+          <w:lang/>
+        </w:rPr>
+        <w:t xml:space="preserve"> </w:t>
+      </w:r>
+      <w:r>
+        <w:rPr>
+          <w:rFonts w:hint="default" w:ascii="Arial" w:hAnsi="Arial" w:cs="Arial"/>
+          <w:sz w:val="22"/>
+          <w:szCs w:val="22"/>
+        </w:rPr>
+        <w:t>Actualmente, se encuentra desplegado en infraestructura on-premise, con fuerte dependencia de hardware específico y protocolos industriales.</w:t>
+      </w:r>
+    </w:p>
+    <w:p>
+      <w:pPr>
+        <w:bidi w:val="0"/>
+        <w:ind w:left="708" w:leftChars="0"/>
+        <w:rPr>
+          <w:rFonts w:hint="default" w:ascii="Arial" w:hAnsi="Arial" w:cs="Arial"/>
+          <w:sz w:val="22"/>
+          <w:szCs w:val="22"/>
+        </w:rPr>
+      </w:pPr>
+      <w:r>
+        <w:rPr>
+          <w:rFonts w:hint="default" w:ascii="Arial" w:hAnsi="Arial" w:cs="Arial"/>
+          <w:b/>
+          <w:bCs/>
+          <w:sz w:val="22"/>
+          <w:szCs w:val="22"/>
+          <w:lang w:val="zh-CN"/>
+        </w:rPr>
+        <w:t>Recursos requeridos</w:t>
+      </w:r>
+      <w:r>
+        <w:rPr>
+          <w:rFonts w:hint="default" w:ascii="Arial" w:hAnsi="Arial" w:cs="Arial"/>
+          <w:b/>
+          <w:bCs/>
+          <w:sz w:val="22"/>
+          <w:szCs w:val="22"/>
+        </w:rPr>
+        <w:t xml:space="preserve">: </w:t>
+      </w:r>
+    </w:p>
+    <w:p>
+      <w:pPr>
+        <w:pStyle w:val="17"/>
+        <w:keepNext w:val="0"/>
+        <w:keepLines w:val="0"/>
+        <w:widowControl/>
+        <w:numPr>
+          <w:ilvl w:val="0"/>
+          <w:numId w:val="69"/>
+        </w:numPr>
+        <w:suppressLineNumbers w:val="0"/>
+        <w:tabs>
+          <w:tab w:val="left" w:pos="420"/>
+          <w:tab w:val="clear" w:pos="1260"/>
+        </w:tabs>
+        <w:ind w:left="1258" w:leftChars="0" w:hanging="418" w:firstLineChars="0"/>
+        <w:rPr>
+          <w:rFonts w:hint="default" w:ascii="Arial" w:hAnsi="Arial" w:cs="Arial"/>
+          <w:sz w:val="22"/>
+          <w:szCs w:val="22"/>
+        </w:rPr>
+      </w:pPr>
+      <w:r>
+        <w:rPr>
+          <w:rFonts w:hint="default" w:ascii="Arial" w:hAnsi="Arial" w:cs="Arial"/>
+          <w:sz w:val="22"/>
+          <w:szCs w:val="22"/>
+        </w:rPr>
+        <w:t>Servidores de control SCADA</w:t>
+      </w:r>
+    </w:p>
+    <w:p>
+      <w:pPr>
+        <w:pStyle w:val="17"/>
+        <w:keepNext w:val="0"/>
+        <w:keepLines w:val="0"/>
+        <w:widowControl/>
+        <w:numPr>
+          <w:ilvl w:val="0"/>
+          <w:numId w:val="69"/>
+        </w:numPr>
+        <w:suppressLineNumbers w:val="0"/>
+        <w:tabs>
+          <w:tab w:val="left" w:pos="420"/>
+          <w:tab w:val="clear" w:pos="1260"/>
+        </w:tabs>
+        <w:ind w:left="1258" w:leftChars="0" w:hanging="418" w:firstLineChars="0"/>
+        <w:rPr>
+          <w:rFonts w:hint="default" w:ascii="Arial" w:hAnsi="Arial" w:cs="Arial"/>
+          <w:sz w:val="22"/>
+          <w:szCs w:val="22"/>
+        </w:rPr>
+      </w:pPr>
+      <w:r>
+        <w:rPr>
+          <w:rFonts w:hint="default" w:ascii="Arial" w:hAnsi="Arial" w:cs="Arial"/>
+          <w:sz w:val="22"/>
+          <w:szCs w:val="22"/>
+        </w:rPr>
+        <w:t>Base de datos de series temporales</w:t>
+      </w:r>
+    </w:p>
+    <w:p>
+      <w:pPr>
+        <w:pStyle w:val="17"/>
+        <w:keepNext w:val="0"/>
+        <w:keepLines w:val="0"/>
+        <w:widowControl/>
+        <w:numPr>
+          <w:ilvl w:val="0"/>
+          <w:numId w:val="69"/>
+        </w:numPr>
+        <w:suppressLineNumbers w:val="0"/>
+        <w:tabs>
+          <w:tab w:val="left" w:pos="420"/>
+          <w:tab w:val="clear" w:pos="1260"/>
+        </w:tabs>
+        <w:ind w:left="1258" w:leftChars="0" w:hanging="418" w:firstLineChars="0"/>
+        <w:rPr>
+          <w:rFonts w:hint="default" w:ascii="Arial" w:hAnsi="Arial" w:cs="Arial"/>
+          <w:sz w:val="22"/>
+          <w:szCs w:val="22"/>
+        </w:rPr>
+      </w:pPr>
+      <w:r>
+        <w:rPr>
+          <w:rFonts w:hint="default" w:ascii="Arial" w:hAnsi="Arial" w:cs="Arial"/>
+          <w:sz w:val="22"/>
+          <w:szCs w:val="22"/>
+        </w:rPr>
+        <w:t>Gateways industriales (OPC-UA, Modbus)</w:t>
+      </w:r>
+    </w:p>
+    <w:p>
+      <w:pPr>
+        <w:pStyle w:val="17"/>
+        <w:keepNext w:val="0"/>
+        <w:keepLines w:val="0"/>
+        <w:widowControl/>
+        <w:numPr>
+          <w:ilvl w:val="0"/>
+          <w:numId w:val="69"/>
+        </w:numPr>
+        <w:suppressLineNumbers w:val="0"/>
+        <w:tabs>
+          <w:tab w:val="left" w:pos="420"/>
+          <w:tab w:val="clear" w:pos="1260"/>
+        </w:tabs>
+        <w:ind w:left="1258" w:leftChars="0" w:hanging="418" w:firstLineChars="0"/>
+        <w:rPr>
+          <w:rFonts w:hint="default" w:ascii="Arial" w:hAnsi="Arial" w:cs="Arial"/>
+          <w:sz w:val="22"/>
+          <w:szCs w:val="22"/>
+        </w:rPr>
+      </w:pPr>
+      <w:r>
+        <w:rPr>
+          <w:rFonts w:hint="default" w:ascii="Arial" w:hAnsi="Arial" w:cs="Arial"/>
+          <w:sz w:val="22"/>
+          <w:szCs w:val="22"/>
+        </w:rPr>
+        <w:t>Red de baja latencia</w:t>
+      </w:r>
+    </w:p>
+    <w:p>
+      <w:pPr>
+        <w:pStyle w:val="17"/>
+        <w:keepNext w:val="0"/>
+        <w:keepLines w:val="0"/>
+        <w:widowControl/>
+        <w:numPr>
+          <w:ilvl w:val="0"/>
+          <w:numId w:val="69"/>
+        </w:numPr>
+        <w:suppressLineNumbers w:val="0"/>
+        <w:tabs>
+          <w:tab w:val="left" w:pos="420"/>
+          <w:tab w:val="clear" w:pos="1260"/>
+        </w:tabs>
+        <w:ind w:left="1258" w:leftChars="0" w:hanging="418" w:firstLineChars="0"/>
+        <w:rPr>
+          <w:rFonts w:hint="default" w:ascii="Arial" w:hAnsi="Arial" w:cs="Arial"/>
+          <w:sz w:val="22"/>
+          <w:szCs w:val="22"/>
+        </w:rPr>
+      </w:pPr>
+      <w:r>
+        <w:rPr>
+          <w:rFonts w:hint="default" w:ascii="Arial" w:hAnsi="Arial" w:cs="Arial"/>
+          <w:sz w:val="22"/>
+          <w:szCs w:val="22"/>
+        </w:rPr>
+        <w:t>Sistemas de respaldo y recuperación</w:t>
+      </w:r>
+    </w:p>
+    <w:p>
+      <w:pPr>
+        <w:pStyle w:val="17"/>
+        <w:keepNext w:val="0"/>
+        <w:keepLines w:val="0"/>
+        <w:widowControl/>
+        <w:numPr>
+          <w:ilvl w:val="0"/>
+          <w:numId w:val="69"/>
+        </w:numPr>
+        <w:suppressLineNumbers w:val="0"/>
+        <w:tabs>
+          <w:tab w:val="left" w:pos="420"/>
+          <w:tab w:val="clear" w:pos="1260"/>
+        </w:tabs>
+        <w:ind w:left="1258" w:leftChars="0" w:hanging="418" w:firstLineChars="0"/>
+        <w:rPr>
+          <w:rFonts w:hint="default" w:ascii="Arial" w:hAnsi="Arial" w:cs="Arial"/>
+          <w:sz w:val="22"/>
+          <w:szCs w:val="22"/>
+        </w:rPr>
+      </w:pPr>
+      <w:r>
+        <w:rPr>
+          <w:rFonts w:hint="default" w:ascii="Arial" w:hAnsi="Arial" w:cs="Arial"/>
+          <w:sz w:val="22"/>
+          <w:szCs w:val="22"/>
+        </w:rPr>
+        <w:t>Infraestructura de ciberseguridad industrial</w:t>
+      </w:r>
+    </w:p>
+    <w:p>
+      <w:pPr>
+        <w:numPr>
+          <w:numId w:val="0"/>
+        </w:numPr>
+        <w:bidi w:val="0"/>
+        <w:ind w:left="360" w:leftChars="0"/>
+        <w:rPr>
+          <w:rStyle w:val="46"/>
+          <w:rFonts w:hint="default" w:ascii="Arial" w:hAnsi="Arial" w:eastAsia="SimSun" w:cs="Arial"/>
+          <w:sz w:val="22"/>
+          <w:szCs w:val="22"/>
+          <w:lang w:val="zh-CN" w:eastAsia="en-US"/>
+        </w:rPr>
+      </w:pPr>
+    </w:p>
+    <w:p>
+      <w:pPr>
+        <w:numPr>
+          <w:ilvl w:val="0"/>
+          <w:numId w:val="68"/>
+        </w:numPr>
+        <w:bidi w:val="0"/>
+        <w:ind w:left="720" w:leftChars="0" w:hanging="360" w:firstLineChars="0"/>
+        <w:rPr>
+          <w:rStyle w:val="46"/>
+          <w:rFonts w:hint="default" w:ascii="Arial" w:hAnsi="Arial" w:eastAsia="SimSun" w:cs="Arial"/>
+          <w:lang w:val="zh-CN" w:eastAsia="en-US"/>
+        </w:rPr>
+      </w:pPr>
+      <w:r>
+        <w:rPr>
+          <w:rStyle w:val="46"/>
+          <w:rFonts w:hint="default" w:ascii="Arial" w:hAnsi="Arial" w:eastAsia="SimSun" w:cs="Arial"/>
+          <w:lang w:val="zh-CN" w:eastAsia="en-US"/>
+        </w:rPr>
+        <w:t>Métricas relevantes</w:t>
+      </w:r>
+    </w:p>
+    <w:p>
+      <w:pPr>
+        <w:pStyle w:val="17"/>
+        <w:keepNext w:val="0"/>
+        <w:keepLines w:val="0"/>
+        <w:widowControl/>
+        <w:numPr>
+          <w:ilvl w:val="0"/>
+          <w:numId w:val="70"/>
+        </w:numPr>
+        <w:suppressLineNumbers w:val="0"/>
+        <w:tabs>
+          <w:tab w:val="left" w:pos="420"/>
+          <w:tab w:val="clear" w:pos="1260"/>
+        </w:tabs>
+        <w:ind w:left="1258" w:leftChars="0" w:hanging="418" w:firstLineChars="0"/>
+        <w:rPr>
+          <w:rFonts w:hint="default" w:ascii="Arial" w:hAnsi="Arial" w:cs="Arial"/>
+          <w:sz w:val="22"/>
+          <w:szCs w:val="22"/>
+        </w:rPr>
+      </w:pPr>
+      <w:r>
+        <w:rPr>
+          <w:rFonts w:hint="default" w:ascii="Arial" w:hAnsi="Arial" w:cs="Arial"/>
+          <w:sz w:val="22"/>
+          <w:szCs w:val="22"/>
+        </w:rPr>
+        <w:t>Latencia de adquisición de datos</w:t>
+      </w:r>
+    </w:p>
+    <w:p>
+      <w:pPr>
+        <w:pStyle w:val="17"/>
+        <w:keepNext w:val="0"/>
+        <w:keepLines w:val="0"/>
+        <w:widowControl/>
+        <w:numPr>
+          <w:ilvl w:val="0"/>
+          <w:numId w:val="70"/>
+        </w:numPr>
+        <w:suppressLineNumbers w:val="0"/>
+        <w:tabs>
+          <w:tab w:val="left" w:pos="420"/>
+          <w:tab w:val="clear" w:pos="1260"/>
+        </w:tabs>
+        <w:ind w:left="1258" w:leftChars="0" w:hanging="418" w:firstLineChars="0"/>
+        <w:rPr>
+          <w:rFonts w:hint="default" w:ascii="Arial" w:hAnsi="Arial" w:cs="Arial"/>
+          <w:sz w:val="22"/>
+          <w:szCs w:val="22"/>
+        </w:rPr>
+      </w:pPr>
+      <w:r>
+        <w:rPr>
+          <w:rFonts w:hint="default" w:ascii="Arial" w:hAnsi="Arial" w:cs="Arial"/>
+          <w:sz w:val="22"/>
+          <w:szCs w:val="22"/>
+        </w:rPr>
+        <w:t>Disponibilidad del sistema (≥ 99.99 %)</w:t>
+      </w:r>
+    </w:p>
+    <w:p>
+      <w:pPr>
+        <w:pStyle w:val="17"/>
+        <w:keepNext w:val="0"/>
+        <w:keepLines w:val="0"/>
+        <w:widowControl/>
+        <w:numPr>
+          <w:ilvl w:val="0"/>
+          <w:numId w:val="70"/>
+        </w:numPr>
+        <w:suppressLineNumbers w:val="0"/>
+        <w:tabs>
+          <w:tab w:val="left" w:pos="420"/>
+          <w:tab w:val="clear" w:pos="1260"/>
+        </w:tabs>
+        <w:ind w:left="1258" w:leftChars="0" w:hanging="418" w:firstLineChars="0"/>
+        <w:rPr>
+          <w:rFonts w:hint="default" w:ascii="Arial" w:hAnsi="Arial" w:cs="Arial"/>
+          <w:sz w:val="22"/>
+          <w:szCs w:val="22"/>
+        </w:rPr>
+      </w:pPr>
+      <w:r>
+        <w:rPr>
+          <w:rFonts w:hint="default" w:ascii="Arial" w:hAnsi="Arial" w:cs="Arial"/>
+          <w:sz w:val="22"/>
+          <w:szCs w:val="22"/>
+        </w:rPr>
+        <w:t>Tiempo de detección de incidentes</w:t>
+      </w:r>
+    </w:p>
+    <w:p>
+      <w:pPr>
+        <w:pStyle w:val="17"/>
+        <w:keepNext w:val="0"/>
+        <w:keepLines w:val="0"/>
+        <w:widowControl/>
+        <w:numPr>
+          <w:ilvl w:val="0"/>
+          <w:numId w:val="70"/>
+        </w:numPr>
+        <w:suppressLineNumbers w:val="0"/>
+        <w:tabs>
+          <w:tab w:val="left" w:pos="420"/>
+          <w:tab w:val="clear" w:pos="1260"/>
+        </w:tabs>
+        <w:ind w:left="1258" w:leftChars="0" w:hanging="418" w:firstLineChars="0"/>
+        <w:rPr>
+          <w:rFonts w:hint="default" w:ascii="Arial" w:hAnsi="Arial" w:cs="Arial"/>
+          <w:sz w:val="22"/>
+          <w:szCs w:val="22"/>
+        </w:rPr>
+      </w:pPr>
+      <w:r>
+        <w:rPr>
+          <w:rFonts w:hint="default" w:ascii="Arial" w:hAnsi="Arial" w:cs="Arial"/>
+          <w:sz w:val="22"/>
+          <w:szCs w:val="22"/>
+        </w:rPr>
+        <w:t>Integridad y consistencia de datos</w:t>
+      </w:r>
+    </w:p>
+    <w:p>
+      <w:pPr>
+        <w:pStyle w:val="17"/>
+        <w:keepNext w:val="0"/>
+        <w:keepLines w:val="0"/>
+        <w:widowControl/>
+        <w:numPr>
+          <w:ilvl w:val="0"/>
+          <w:numId w:val="70"/>
+        </w:numPr>
+        <w:suppressLineNumbers w:val="0"/>
+        <w:tabs>
+          <w:tab w:val="left" w:pos="420"/>
+          <w:tab w:val="clear" w:pos="1260"/>
+        </w:tabs>
+        <w:ind w:left="1258" w:leftChars="0" w:hanging="418" w:firstLineChars="0"/>
+        <w:rPr>
+          <w:rFonts w:hint="default" w:ascii="Arial" w:hAnsi="Arial" w:cs="Arial"/>
+          <w:sz w:val="22"/>
+          <w:szCs w:val="22"/>
+        </w:rPr>
+      </w:pPr>
+      <w:r>
+        <w:rPr>
+          <w:rFonts w:hint="default" w:ascii="Arial" w:hAnsi="Arial" w:cs="Arial"/>
+          <w:sz w:val="22"/>
+          <w:szCs w:val="22"/>
+        </w:rPr>
+        <w:t>Cumplimiento de normativas industriales</w:t>
+      </w:r>
+    </w:p>
+    <w:p>
+      <w:pPr>
+        <w:pStyle w:val="17"/>
+        <w:keepNext w:val="0"/>
+        <w:keepLines w:val="0"/>
+        <w:widowControl/>
+        <w:numPr>
+          <w:numId w:val="0"/>
+        </w:numPr>
+        <w:suppressLineNumbers w:val="0"/>
+        <w:tabs>
+          <w:tab w:val="left" w:pos="420"/>
+        </w:tabs>
+        <w:ind w:left="840" w:leftChars="0" w:right="0" w:rightChars="0"/>
+        <w:rPr>
+          <w:rFonts w:hint="default" w:ascii="Arial" w:hAnsi="Arial" w:cs="Arial"/>
+          <w:sz w:val="22"/>
+          <w:szCs w:val="22"/>
+        </w:rPr>
+      </w:pPr>
+      <w:bookmarkStart w:id="72" w:name="_GoBack"/>
+      <w:bookmarkEnd w:id="72"/>
+    </w:p>
+    <w:p>
+      <w:pPr>
+        <w:numPr>
+          <w:ilvl w:val="0"/>
+          <w:numId w:val="68"/>
+        </w:numPr>
+        <w:bidi w:val="0"/>
+        <w:ind w:left="720" w:leftChars="0" w:hanging="360" w:firstLineChars="0"/>
+        <w:rPr>
+          <w:rStyle w:val="46"/>
+          <w:rFonts w:hint="default" w:ascii="Arial" w:hAnsi="Arial" w:eastAsia="SimSun" w:cs="Arial"/>
+          <w:lang w:val="zh-CN" w:eastAsia="en-US"/>
+        </w:rPr>
+      </w:pPr>
+      <w:r>
+        <w:rPr>
+          <w:rStyle w:val="46"/>
+          <w:rFonts w:hint="default" w:ascii="Arial" w:hAnsi="Arial" w:eastAsia="SimSun" w:cs="Arial"/>
+          <w:lang w:val="zh-CN" w:eastAsia="en-US"/>
+        </w:rPr>
+        <w:t>Evaluación y decisión (modelo de las 6 R’s)</w:t>
+      </w:r>
+    </w:p>
+    <w:p>
+      <w:pPr>
+        <w:pStyle w:val="4"/>
+        <w:keepNext w:val="0"/>
+        <w:keepLines w:val="0"/>
+        <w:widowControl/>
+        <w:suppressLineNumbers w:val="0"/>
+        <w:ind w:left="708" w:leftChars="0"/>
+        <w:rPr>
+          <w:rFonts w:hint="default" w:ascii="Arial" w:hAnsi="Arial" w:cs="Arial"/>
+          <w:color w:val="auto"/>
+          <w:sz w:val="22"/>
+          <w:szCs w:val="22"/>
+        </w:rPr>
+      </w:pPr>
+      <w:r>
+        <w:rPr>
+          <w:rStyle w:val="18"/>
+          <w:rFonts w:hint="default" w:ascii="Arial" w:hAnsi="Arial" w:cs="Arial"/>
+          <w:color w:val="auto"/>
+          <w:sz w:val="22"/>
+          <w:szCs w:val="22"/>
+        </w:rPr>
+        <w:t>Decisión tomada:</w:t>
+      </w:r>
+      <w:r>
+        <w:rPr>
+          <w:rFonts w:hint="default" w:ascii="Arial" w:hAnsi="Arial" w:cs="Arial"/>
+          <w:color w:val="auto"/>
+          <w:sz w:val="22"/>
+          <w:szCs w:val="22"/>
+        </w:rPr>
+        <w:t xml:space="preserve"> Retain + Re-platform (estrategia híbrida)</w:t>
+      </w:r>
+    </w:p>
+    <w:p>
+      <w:pPr>
+        <w:pStyle w:val="4"/>
+        <w:keepNext w:val="0"/>
+        <w:keepLines w:val="0"/>
+        <w:widowControl/>
+        <w:suppressLineNumbers w:val="0"/>
+        <w:ind w:left="708" w:leftChars="0"/>
+        <w:rPr>
+          <w:rFonts w:hint="default" w:ascii="Arial" w:hAnsi="Arial" w:cs="Arial"/>
+          <w:color w:val="auto"/>
+          <w:sz w:val="22"/>
+          <w:szCs w:val="22"/>
+        </w:rPr>
+      </w:pPr>
+      <w:r>
+        <w:rPr>
+          <w:rStyle w:val="18"/>
+          <w:rFonts w:hint="default" w:ascii="Arial" w:hAnsi="Arial" w:cs="Arial"/>
+          <w:color w:val="auto"/>
+          <w:sz w:val="22"/>
+          <w:szCs w:val="22"/>
+        </w:rPr>
+        <w:t>Método</w:t>
+      </w:r>
+      <w:r>
+        <w:rPr>
+          <w:rStyle w:val="18"/>
+          <w:rFonts w:hint="default" w:ascii="Arial" w:hAnsi="Arial" w:cs="Arial"/>
+          <w:color w:val="auto"/>
+          <w:sz w:val="22"/>
+          <w:szCs w:val="22"/>
+          <w:lang/>
+        </w:rPr>
+        <w:t xml:space="preserve">: </w:t>
+      </w:r>
+      <w:r>
+        <w:rPr>
+          <w:rFonts w:hint="default" w:ascii="Arial" w:hAnsi="Arial" w:cs="Arial"/>
+          <w:color w:val="auto"/>
+          <w:sz w:val="22"/>
+          <w:szCs w:val="22"/>
+        </w:rPr>
+        <w:t>Se mantiene el núcleo de control SCADA en infraestructura on-premise (Retain), mientras que las capas de análisis, almacenamiento histórico y visualización se migran a la nube pública mediante una estrategia de Re-platform.</w:t>
+      </w:r>
+    </w:p>
+    <w:p>
+      <w:pPr>
+        <w:pStyle w:val="4"/>
+        <w:keepNext w:val="0"/>
+        <w:keepLines w:val="0"/>
+        <w:widowControl/>
+        <w:suppressLineNumbers w:val="0"/>
+        <w:ind w:left="708" w:leftChars="0"/>
+        <w:rPr>
+          <w:rFonts w:hint="default" w:ascii="Arial" w:hAnsi="Arial" w:cs="Arial"/>
+          <w:color w:val="auto"/>
+          <w:sz w:val="22"/>
+          <w:szCs w:val="22"/>
+        </w:rPr>
+      </w:pPr>
+      <w:r>
+        <w:rPr>
+          <w:rStyle w:val="18"/>
+          <w:rFonts w:hint="default" w:ascii="Arial" w:hAnsi="Arial" w:cs="Arial"/>
+          <w:color w:val="auto"/>
+          <w:sz w:val="22"/>
+          <w:szCs w:val="22"/>
+        </w:rPr>
+        <w:t>Justificación</w:t>
+      </w:r>
+      <w:r>
+        <w:rPr>
+          <w:rStyle w:val="18"/>
+          <w:rFonts w:hint="default" w:ascii="Arial" w:hAnsi="Arial" w:cs="Arial"/>
+          <w:color w:val="auto"/>
+          <w:sz w:val="22"/>
+          <w:szCs w:val="22"/>
+          <w:lang/>
+        </w:rPr>
+        <w:t xml:space="preserve">: </w:t>
+      </w:r>
+      <w:r>
+        <w:rPr>
+          <w:rFonts w:hint="default" w:ascii="Arial" w:hAnsi="Arial" w:cs="Arial"/>
+          <w:color w:val="auto"/>
+          <w:sz w:val="22"/>
+          <w:szCs w:val="22"/>
+        </w:rPr>
+        <w:t>Los sistemas de control en tiempo real requieren latencias extremadamente bajas y alta confiabilidad, lo cual justifica su permanencia local. Sin embargo, los componentes analíticos se benefician de la escalabilidad y capacidad de procesamiento de la nube.</w:t>
+      </w:r>
+    </w:p>
+    <w:p>
+      <w:pPr>
+        <w:keepNext w:val="0"/>
+        <w:keepLines w:val="0"/>
+        <w:widowControl/>
+        <w:suppressLineNumbers w:val="0"/>
+        <w:rPr>
+          <w:rFonts w:hint="default" w:ascii="Arial" w:hAnsi="Arial" w:cs="Arial"/>
+          <w:color w:val="auto"/>
+          <w:sz w:val="22"/>
+          <w:szCs w:val="22"/>
+        </w:rPr>
+      </w:pPr>
+    </w:p>
+    <w:p>
+      <w:pPr>
+        <w:numPr>
+          <w:ilvl w:val="0"/>
+          <w:numId w:val="68"/>
+        </w:numPr>
+        <w:bidi w:val="0"/>
+        <w:ind w:left="720" w:leftChars="0" w:hanging="360" w:firstLineChars="0"/>
+        <w:rPr>
+          <w:rStyle w:val="46"/>
+          <w:rFonts w:hint="default" w:ascii="Arial" w:hAnsi="Arial" w:eastAsia="SimSun" w:cs="Arial"/>
+          <w:color w:val="auto"/>
+          <w:lang w:val="zh-CN" w:eastAsia="en-US"/>
+        </w:rPr>
+      </w:pPr>
+      <w:r>
+        <w:rPr>
+          <w:rStyle w:val="46"/>
+          <w:rFonts w:hint="default" w:ascii="Arial" w:hAnsi="Arial" w:eastAsia="SimSun" w:cs="Arial"/>
+          <w:color w:val="auto"/>
+          <w:lang w:val="zh-CN" w:eastAsia="en-US"/>
+        </w:rPr>
+        <w:t>Beneficios</w:t>
+      </w:r>
+    </w:p>
+    <w:p>
+      <w:pPr>
+        <w:pStyle w:val="17"/>
+        <w:keepNext w:val="0"/>
+        <w:keepLines w:val="0"/>
+        <w:widowControl/>
+        <w:numPr>
+          <w:ilvl w:val="0"/>
+          <w:numId w:val="71"/>
+        </w:numPr>
+        <w:suppressLineNumbers w:val="0"/>
+        <w:tabs>
+          <w:tab w:val="left" w:pos="420"/>
+          <w:tab w:val="clear" w:pos="1260"/>
+        </w:tabs>
+        <w:ind w:left="1258" w:leftChars="0" w:hanging="418" w:firstLineChars="0"/>
+        <w:rPr>
+          <w:rFonts w:hint="default" w:ascii="Arial" w:hAnsi="Arial" w:cs="Arial"/>
+          <w:color w:val="auto"/>
+          <w:sz w:val="22"/>
+          <w:szCs w:val="22"/>
+        </w:rPr>
+      </w:pPr>
+      <w:r>
+        <w:rPr>
+          <w:rFonts w:hint="default" w:ascii="Arial" w:hAnsi="Arial" w:cs="Arial"/>
+          <w:color w:val="auto"/>
+          <w:sz w:val="22"/>
+          <w:szCs w:val="22"/>
+        </w:rPr>
+        <w:t>Mejora en la capacidad de análisis histórico y predictivo</w:t>
+      </w:r>
+    </w:p>
+    <w:p>
+      <w:pPr>
+        <w:pStyle w:val="17"/>
+        <w:keepNext w:val="0"/>
+        <w:keepLines w:val="0"/>
+        <w:widowControl/>
+        <w:numPr>
+          <w:ilvl w:val="0"/>
+          <w:numId w:val="71"/>
+        </w:numPr>
+        <w:suppressLineNumbers w:val="0"/>
+        <w:tabs>
+          <w:tab w:val="left" w:pos="420"/>
+          <w:tab w:val="clear" w:pos="1260"/>
+        </w:tabs>
+        <w:ind w:left="1258" w:leftChars="0" w:hanging="418" w:firstLineChars="0"/>
+        <w:rPr>
+          <w:rFonts w:hint="default" w:ascii="Arial" w:hAnsi="Arial" w:cs="Arial"/>
+          <w:color w:val="auto"/>
+          <w:sz w:val="22"/>
+          <w:szCs w:val="22"/>
+        </w:rPr>
+      </w:pPr>
+      <w:r>
+        <w:rPr>
+          <w:rFonts w:hint="default" w:ascii="Arial" w:hAnsi="Arial" w:cs="Arial"/>
+          <w:color w:val="auto"/>
+          <w:sz w:val="22"/>
+          <w:szCs w:val="22"/>
+        </w:rPr>
+        <w:t>Reducción de costos en infraestructura de análisis local</w:t>
+      </w:r>
+    </w:p>
+    <w:p>
+      <w:pPr>
+        <w:pStyle w:val="17"/>
+        <w:keepNext w:val="0"/>
+        <w:keepLines w:val="0"/>
+        <w:widowControl/>
+        <w:numPr>
+          <w:ilvl w:val="0"/>
+          <w:numId w:val="71"/>
+        </w:numPr>
+        <w:suppressLineNumbers w:val="0"/>
+        <w:tabs>
+          <w:tab w:val="left" w:pos="420"/>
+          <w:tab w:val="clear" w:pos="1260"/>
+        </w:tabs>
+        <w:ind w:left="1258" w:leftChars="0" w:hanging="418" w:firstLineChars="0"/>
+        <w:rPr>
+          <w:rFonts w:hint="default" w:ascii="Arial" w:hAnsi="Arial" w:cs="Arial"/>
+          <w:color w:val="auto"/>
+          <w:sz w:val="22"/>
+          <w:szCs w:val="22"/>
+        </w:rPr>
+      </w:pPr>
+      <w:r>
+        <w:rPr>
+          <w:rFonts w:hint="default" w:ascii="Arial" w:hAnsi="Arial" w:cs="Arial"/>
+          <w:color w:val="auto"/>
+          <w:sz w:val="22"/>
+          <w:szCs w:val="22"/>
+        </w:rPr>
+        <w:t>Escalabilidad para grandes volúmenes de datos</w:t>
+      </w:r>
+    </w:p>
+    <w:p>
+      <w:pPr>
+        <w:pStyle w:val="17"/>
+        <w:keepNext w:val="0"/>
+        <w:keepLines w:val="0"/>
+        <w:widowControl/>
+        <w:numPr>
+          <w:ilvl w:val="0"/>
+          <w:numId w:val="71"/>
+        </w:numPr>
+        <w:suppressLineNumbers w:val="0"/>
+        <w:tabs>
+          <w:tab w:val="left" w:pos="420"/>
+          <w:tab w:val="clear" w:pos="1260"/>
+        </w:tabs>
+        <w:ind w:left="1258" w:leftChars="0" w:hanging="418" w:firstLineChars="0"/>
+        <w:rPr>
+          <w:rFonts w:hint="default" w:ascii="Arial" w:hAnsi="Arial" w:cs="Arial"/>
+          <w:color w:val="auto"/>
+          <w:sz w:val="22"/>
+          <w:szCs w:val="22"/>
+        </w:rPr>
+      </w:pPr>
+      <w:r>
+        <w:rPr>
+          <w:rFonts w:hint="default" w:ascii="Arial" w:hAnsi="Arial" w:cs="Arial"/>
+          <w:color w:val="auto"/>
+          <w:sz w:val="22"/>
+          <w:szCs w:val="22"/>
+        </w:rPr>
+        <w:t>Mayor resiliencia ante fallos</w:t>
+      </w:r>
+    </w:p>
+    <w:p>
+      <w:pPr>
+        <w:keepNext w:val="0"/>
+        <w:keepLines w:val="0"/>
+        <w:widowControl/>
+        <w:suppressLineNumbers w:val="0"/>
+        <w:rPr>
+          <w:rFonts w:hint="default" w:ascii="Arial" w:hAnsi="Arial" w:cs="Arial"/>
+          <w:color w:val="auto"/>
+          <w:sz w:val="22"/>
+          <w:szCs w:val="22"/>
+        </w:rPr>
+      </w:pPr>
+    </w:p>
+    <w:p>
+      <w:pPr>
+        <w:numPr>
+          <w:ilvl w:val="0"/>
+          <w:numId w:val="68"/>
+        </w:numPr>
+        <w:bidi w:val="0"/>
+        <w:ind w:left="720" w:leftChars="0" w:hanging="360" w:firstLineChars="0"/>
+        <w:rPr>
+          <w:rStyle w:val="46"/>
+          <w:rFonts w:hint="default" w:ascii="Arial" w:hAnsi="Arial" w:eastAsia="SimSun" w:cs="Arial"/>
+          <w:color w:val="auto"/>
+          <w:lang w:val="zh-CN" w:eastAsia="en-US"/>
+        </w:rPr>
+      </w:pPr>
+      <w:r>
+        <w:rPr>
+          <w:rStyle w:val="46"/>
+          <w:rFonts w:hint="default" w:ascii="Arial" w:hAnsi="Arial" w:eastAsia="SimSun" w:cs="Arial"/>
+          <w:color w:val="auto"/>
+          <w:lang w:val="zh-CN" w:eastAsia="en-US"/>
+        </w:rPr>
+        <w:t>Riesgos</w:t>
+      </w:r>
+    </w:p>
+    <w:p>
+      <w:pPr>
+        <w:pStyle w:val="17"/>
+        <w:keepNext w:val="0"/>
+        <w:keepLines w:val="0"/>
+        <w:widowControl/>
+        <w:numPr>
+          <w:ilvl w:val="0"/>
+          <w:numId w:val="72"/>
+        </w:numPr>
+        <w:suppressLineNumbers w:val="0"/>
+        <w:tabs>
+          <w:tab w:val="left" w:pos="420"/>
+          <w:tab w:val="clear" w:pos="1260"/>
+        </w:tabs>
+        <w:ind w:left="1258" w:leftChars="0" w:hanging="418" w:firstLineChars="0"/>
+        <w:rPr>
+          <w:rFonts w:hint="default" w:ascii="Arial" w:hAnsi="Arial" w:cs="Arial"/>
+          <w:color w:val="auto"/>
+          <w:sz w:val="22"/>
+          <w:szCs w:val="22"/>
+        </w:rPr>
+      </w:pPr>
+      <w:r>
+        <w:rPr>
+          <w:rFonts w:hint="default" w:ascii="Arial" w:hAnsi="Arial" w:cs="Arial"/>
+          <w:color w:val="auto"/>
+          <w:sz w:val="22"/>
+          <w:szCs w:val="22"/>
+        </w:rPr>
+        <w:t>Complejidad de integración entre sistemas industriales y cloud</w:t>
+      </w:r>
+    </w:p>
+    <w:p>
+      <w:pPr>
+        <w:pStyle w:val="17"/>
+        <w:keepNext w:val="0"/>
+        <w:keepLines w:val="0"/>
+        <w:widowControl/>
+        <w:numPr>
+          <w:ilvl w:val="0"/>
+          <w:numId w:val="72"/>
+        </w:numPr>
+        <w:suppressLineNumbers w:val="0"/>
+        <w:tabs>
+          <w:tab w:val="left" w:pos="420"/>
+          <w:tab w:val="clear" w:pos="1260"/>
+        </w:tabs>
+        <w:ind w:left="1258" w:leftChars="0" w:hanging="418" w:firstLineChars="0"/>
+        <w:rPr>
+          <w:rFonts w:hint="default" w:ascii="Arial" w:hAnsi="Arial" w:cs="Arial"/>
+          <w:color w:val="auto"/>
+          <w:sz w:val="22"/>
+          <w:szCs w:val="22"/>
+        </w:rPr>
+      </w:pPr>
+      <w:r>
+        <w:rPr>
+          <w:rFonts w:hint="default" w:ascii="Arial" w:hAnsi="Arial" w:cs="Arial"/>
+          <w:color w:val="auto"/>
+          <w:sz w:val="22"/>
+          <w:szCs w:val="22"/>
+        </w:rPr>
+        <w:t>Riesgos de ciberseguridad industrial</w:t>
+      </w:r>
+    </w:p>
+    <w:p>
+      <w:pPr>
+        <w:pStyle w:val="17"/>
+        <w:keepNext w:val="0"/>
+        <w:keepLines w:val="0"/>
+        <w:widowControl/>
+        <w:numPr>
+          <w:ilvl w:val="0"/>
+          <w:numId w:val="72"/>
+        </w:numPr>
+        <w:suppressLineNumbers w:val="0"/>
+        <w:tabs>
+          <w:tab w:val="left" w:pos="420"/>
+          <w:tab w:val="clear" w:pos="1260"/>
+        </w:tabs>
+        <w:ind w:left="1258" w:leftChars="0" w:hanging="418" w:firstLineChars="0"/>
+        <w:rPr>
+          <w:rFonts w:hint="default" w:ascii="Arial" w:hAnsi="Arial" w:cs="Arial"/>
+          <w:color w:val="auto"/>
+          <w:sz w:val="22"/>
+          <w:szCs w:val="22"/>
+        </w:rPr>
+      </w:pPr>
+      <w:r>
+        <w:rPr>
+          <w:rFonts w:hint="default" w:ascii="Arial" w:hAnsi="Arial" w:cs="Arial"/>
+          <w:color w:val="auto"/>
+          <w:sz w:val="22"/>
+          <w:szCs w:val="22"/>
+        </w:rPr>
+        <w:t>Dependencia de conectividad híbrida estable</w:t>
+      </w:r>
+    </w:p>
+    <w:p>
+      <w:pPr>
+        <w:pStyle w:val="17"/>
+        <w:keepNext w:val="0"/>
+        <w:keepLines w:val="0"/>
+        <w:widowControl/>
+        <w:suppressLineNumbers w:val="0"/>
+        <w:ind w:left="720"/>
+        <w:rPr>
+          <w:rFonts w:hint="default" w:ascii="Arial" w:hAnsi="Arial" w:cs="Arial"/>
+          <w:color w:val="auto"/>
+          <w:sz w:val="22"/>
+          <w:szCs w:val="22"/>
+        </w:rPr>
+      </w:pPr>
+    </w:p>
+    <w:p>
+      <w:pPr>
+        <w:numPr>
+          <w:ilvl w:val="0"/>
+          <w:numId w:val="68"/>
+        </w:numPr>
+        <w:bidi w:val="0"/>
+        <w:ind w:left="720" w:leftChars="0" w:hanging="360" w:firstLineChars="0"/>
+        <w:rPr>
+          <w:rStyle w:val="46"/>
+          <w:rFonts w:hint="default" w:ascii="Arial" w:hAnsi="Arial" w:eastAsia="SimSun" w:cs="Arial"/>
+          <w:color w:val="auto"/>
+          <w:lang w:val="zh-CN" w:eastAsia="en-US"/>
+        </w:rPr>
+      </w:pPr>
+      <w:r>
+        <w:rPr>
+          <w:rStyle w:val="46"/>
+          <w:rFonts w:hint="default" w:ascii="Arial" w:hAnsi="Arial" w:eastAsia="SimSun" w:cs="Arial"/>
+          <w:color w:val="auto"/>
+          <w:lang w:val="zh-CN" w:eastAsia="en-US"/>
+        </w:rPr>
+        <w:t>Evaluación numérica</w:t>
+      </w:r>
+    </w:p>
+    <w:tbl>
+      <w:tblPr>
+        <w:tblW w:w="0" w:type="auto"/>
+        <w:jc w:val="center"/>
+        <w:tblCellSpacing w:w="15" w:type="dxa"/>
+        <w:tblBorders>
+          <w:top w:val="single" w:color="auto" w:sz="4" w:space="0"/>
+          <w:left w:val="single" w:color="auto" w:sz="4" w:space="0"/>
+          <w:bottom w:val="single" w:color="auto" w:sz="4" w:space="0"/>
+          <w:right w:val="single" w:color="auto" w:sz="4" w:space="0"/>
+          <w:insideH w:val="single" w:color="auto" w:sz="4" w:space="0"/>
+          <w:insideV w:val="single" w:color="auto" w:sz="4" w:space="0"/>
+        </w:tblBorders>
+        <w:shd w:val="clear"/>
+        <w:tblLayout w:type="autofit"/>
+        <w:tblCellMar>
+          <w:top w:w="15" w:type="dxa"/>
+          <w:left w:w="15" w:type="dxa"/>
+          <w:bottom w:w="15" w:type="dxa"/>
+          <w:right w:w="15" w:type="dxa"/>
+        </w:tblCellMar>
+      </w:tblPr>
+      <w:tblGrid>
+        <w:gridCol w:w="2142"/>
+        <w:gridCol w:w="593"/>
+      </w:tblGrid>
+      <w:tr>
+        <w:tblPrEx>
+          <w:tblBorders>
+            <w:top w:val="single" w:color="auto" w:sz="4" w:space="0"/>
+            <w:left w:val="single" w:color="auto" w:sz="4" w:space="0"/>
+            <w:bottom w:val="single" w:color="auto" w:sz="4" w:space="0"/>
+            <w:right w:val="single" w:color="auto" w:sz="4" w:space="0"/>
+            <w:insideH w:val="single" w:color="auto" w:sz="4" w:space="0"/>
+            <w:insideV w:val="single" w:color="auto" w:sz="4" w:space="0"/>
+          </w:tblBorders>
+          <w:tblCellMar>
+            <w:top w:w="15" w:type="dxa"/>
+            <w:left w:w="15" w:type="dxa"/>
+            <w:bottom w:w="15" w:type="dxa"/>
+            <w:right w:w="15" w:type="dxa"/>
+          </w:tblCellMar>
+        </w:tblPrEx>
+        <w:trPr>
+          <w:tblHeader/>
+          <w:tblCellSpacing w:w="15" w:type="dxa"/>
+          <w:jc w:val="center"/>
+        </w:trPr>
+        <w:tc>
+          <w:tcPr>
+            <w:tcW w:w="0" w:type="auto"/>
+            <w:tcBorders>
+              <w:tl2br w:val="nil"/>
+              <w:tr2bl w:val="nil"/>
+            </w:tcBorders>
+            <w:shd w:val="clear"/>
+            <w:vAlign w:val="center"/>
+          </w:tcPr>
+          <w:p>
+            <w:pPr>
+              <w:spacing w:after="0" w:line="240" w:lineRule="auto"/>
+              <w:jc w:val="center"/>
+              <w:rPr>
+                <w:rFonts w:hint="default" w:ascii="Arial" w:hAnsi="Arial" w:cs="Arial"/>
+                <w:sz w:val="22"/>
+                <w:szCs w:val="22"/>
+                <w:lang w:val="zh-CN"/>
+              </w:rPr>
+            </w:pPr>
+            <w:r>
+              <w:rPr>
+                <w:rFonts w:hint="default" w:ascii="Arial" w:hAnsi="Arial" w:cs="Arial"/>
+                <w:sz w:val="22"/>
+                <w:szCs w:val="22"/>
+                <w:lang w:val="en-US" w:eastAsia="zh-CN"/>
+              </w:rPr>
+              <w:t>Parámetro</w:t>
+            </w:r>
+          </w:p>
+        </w:tc>
+        <w:tc>
+          <w:tcPr>
+            <w:tcW w:w="0" w:type="auto"/>
+            <w:tcBorders>
+              <w:tl2br w:val="nil"/>
+              <w:tr2bl w:val="nil"/>
+            </w:tcBorders>
+            <w:shd w:val="clear"/>
+            <w:vAlign w:val="center"/>
+          </w:tcPr>
+          <w:p>
+            <w:pPr>
+              <w:spacing w:after="0" w:line="240" w:lineRule="auto"/>
+              <w:jc w:val="center"/>
+              <w:rPr>
+                <w:rFonts w:hint="default" w:ascii="Arial" w:hAnsi="Arial" w:cs="Arial"/>
+                <w:sz w:val="22"/>
+                <w:szCs w:val="22"/>
+                <w:lang w:val="zh-CN"/>
+              </w:rPr>
+            </w:pPr>
+            <w:r>
+              <w:rPr>
+                <w:rFonts w:hint="default" w:ascii="Arial" w:hAnsi="Arial" w:cs="Arial"/>
+                <w:sz w:val="22"/>
+                <w:szCs w:val="22"/>
+                <w:lang w:val="en-US" w:eastAsia="zh-CN"/>
+              </w:rPr>
+              <w:t>Valor</w:t>
+            </w:r>
+          </w:p>
+        </w:tc>
+      </w:tr>
+      <w:tr>
+        <w:tblPrEx>
+          <w:tblBorders>
+            <w:top w:val="single" w:color="auto" w:sz="4" w:space="0"/>
+            <w:left w:val="single" w:color="auto" w:sz="4" w:space="0"/>
+            <w:bottom w:val="single" w:color="auto" w:sz="4" w:space="0"/>
+            <w:right w:val="single" w:color="auto" w:sz="4" w:space="0"/>
+            <w:insideH w:val="single" w:color="auto" w:sz="4" w:space="0"/>
+            <w:insideV w:val="single" w:color="auto" w:sz="4" w:space="0"/>
+          </w:tblBorders>
+          <w:shd w:val="clear"/>
+          <w:tblCellMar>
+            <w:top w:w="15" w:type="dxa"/>
+            <w:left w:w="15" w:type="dxa"/>
+            <w:bottom w:w="15" w:type="dxa"/>
+            <w:right w:w="15" w:type="dxa"/>
+          </w:tblCellMar>
+        </w:tblPrEx>
+        <w:trPr>
+          <w:tblCellSpacing w:w="15" w:type="dxa"/>
+          <w:jc w:val="center"/>
+        </w:trPr>
+        <w:tc>
+          <w:tcPr>
+            <w:tcW w:w="0" w:type="auto"/>
+            <w:tcBorders>
+              <w:tl2br w:val="nil"/>
+              <w:tr2bl w:val="nil"/>
+            </w:tcBorders>
+            <w:shd w:val="clear"/>
+            <w:vAlign w:val="center"/>
+          </w:tcPr>
+          <w:p>
+            <w:pPr>
+              <w:spacing w:after="0" w:line="240" w:lineRule="auto"/>
+              <w:jc w:val="center"/>
+              <w:rPr>
+                <w:rFonts w:hint="default" w:ascii="Arial" w:hAnsi="Arial" w:cs="Arial"/>
+                <w:sz w:val="22"/>
+                <w:szCs w:val="22"/>
+                <w:lang w:val="zh-CN"/>
+              </w:rPr>
+            </w:pPr>
+            <w:r>
+              <w:rPr>
+                <w:rFonts w:hint="default" w:ascii="Arial" w:hAnsi="Arial" w:cs="Arial"/>
+                <w:sz w:val="22"/>
+                <w:szCs w:val="22"/>
+                <w:lang w:val="en-US" w:eastAsia="zh-CN"/>
+              </w:rPr>
+              <w:t>Tiempo de migración</w:t>
+            </w:r>
+          </w:p>
+        </w:tc>
+        <w:tc>
+          <w:tcPr>
+            <w:tcW w:w="0" w:type="auto"/>
+            <w:tcBorders>
+              <w:tl2br w:val="nil"/>
+              <w:tr2bl w:val="nil"/>
+            </w:tcBorders>
+            <w:shd w:val="clear"/>
+            <w:vAlign w:val="center"/>
+          </w:tcPr>
+          <w:p>
+            <w:pPr>
+              <w:spacing w:after="0" w:line="240" w:lineRule="auto"/>
+              <w:jc w:val="center"/>
+              <w:rPr>
+                <w:rFonts w:hint="default" w:ascii="Arial" w:hAnsi="Arial" w:cs="Arial"/>
+                <w:sz w:val="22"/>
+                <w:szCs w:val="22"/>
+                <w:lang/>
+              </w:rPr>
+            </w:pPr>
+            <w:r>
+              <w:rPr>
+                <w:rFonts w:hint="default" w:ascii="Arial" w:hAnsi="Arial" w:cs="Arial"/>
+                <w:sz w:val="22"/>
+                <w:szCs w:val="22"/>
+                <w:lang/>
+              </w:rPr>
+              <w:t>5</w:t>
+            </w:r>
+          </w:p>
+        </w:tc>
+      </w:tr>
+      <w:tr>
+        <w:tblPrEx>
+          <w:tblBorders>
+            <w:top w:val="single" w:color="auto" w:sz="4" w:space="0"/>
+            <w:left w:val="single" w:color="auto" w:sz="4" w:space="0"/>
+            <w:bottom w:val="single" w:color="auto" w:sz="4" w:space="0"/>
+            <w:right w:val="single" w:color="auto" w:sz="4" w:space="0"/>
+            <w:insideH w:val="single" w:color="auto" w:sz="4" w:space="0"/>
+            <w:insideV w:val="single" w:color="auto" w:sz="4" w:space="0"/>
+          </w:tblBorders>
+          <w:shd w:val="clear"/>
+          <w:tblCellMar>
+            <w:top w:w="15" w:type="dxa"/>
+            <w:left w:w="15" w:type="dxa"/>
+            <w:bottom w:w="15" w:type="dxa"/>
+            <w:right w:w="15" w:type="dxa"/>
+          </w:tblCellMar>
+        </w:tblPrEx>
+        <w:trPr>
+          <w:tblCellSpacing w:w="15" w:type="dxa"/>
+          <w:jc w:val="center"/>
+        </w:trPr>
+        <w:tc>
+          <w:tcPr>
+            <w:tcW w:w="0" w:type="auto"/>
+            <w:tcBorders>
+              <w:tl2br w:val="nil"/>
+              <w:tr2bl w:val="nil"/>
+            </w:tcBorders>
+            <w:shd w:val="clear"/>
+            <w:vAlign w:val="center"/>
+          </w:tcPr>
+          <w:p>
+            <w:pPr>
+              <w:spacing w:after="0" w:line="240" w:lineRule="auto"/>
+              <w:jc w:val="center"/>
+              <w:rPr>
+                <w:rFonts w:hint="default" w:ascii="Arial" w:hAnsi="Arial" w:cs="Arial"/>
+                <w:sz w:val="22"/>
+                <w:szCs w:val="22"/>
+                <w:lang w:val="zh-CN"/>
+              </w:rPr>
+            </w:pPr>
+            <w:r>
+              <w:rPr>
+                <w:rFonts w:hint="default" w:ascii="Arial" w:hAnsi="Arial" w:cs="Arial"/>
+                <w:sz w:val="22"/>
+                <w:szCs w:val="22"/>
+                <w:lang w:val="en-US" w:eastAsia="zh-CN"/>
+              </w:rPr>
+              <w:t>Coste / esfuerzo</w:t>
+            </w:r>
+          </w:p>
+        </w:tc>
+        <w:tc>
+          <w:tcPr>
+            <w:tcW w:w="0" w:type="auto"/>
+            <w:tcBorders>
+              <w:tl2br w:val="nil"/>
+              <w:tr2bl w:val="nil"/>
+            </w:tcBorders>
+            <w:shd w:val="clear"/>
+            <w:vAlign w:val="center"/>
+          </w:tcPr>
+          <w:p>
+            <w:pPr>
+              <w:spacing w:after="0" w:line="240" w:lineRule="auto"/>
+              <w:jc w:val="center"/>
+              <w:rPr>
+                <w:rFonts w:hint="default" w:ascii="Arial" w:hAnsi="Arial" w:cs="Arial"/>
+                <w:sz w:val="22"/>
+                <w:szCs w:val="22"/>
+                <w:lang/>
+              </w:rPr>
+            </w:pPr>
+            <w:r>
+              <w:rPr>
+                <w:rFonts w:hint="default" w:ascii="Arial" w:hAnsi="Arial" w:cs="Arial"/>
+                <w:sz w:val="22"/>
+                <w:szCs w:val="22"/>
+                <w:lang w:eastAsia="zh-CN"/>
+              </w:rPr>
+              <w:t>5</w:t>
+            </w:r>
+          </w:p>
+        </w:tc>
+      </w:tr>
+    </w:tbl>
+    <w:p>
+      <w:pPr>
+        <w:keepNext w:val="0"/>
+        <w:keepLines w:val="0"/>
+        <w:widowControl/>
+        <w:suppressLineNumbers w:val="0"/>
+        <w:rPr>
+          <w:rFonts w:hint="default" w:ascii="Arial" w:hAnsi="Arial" w:cs="Arial"/>
+          <w:color w:val="auto"/>
+          <w:sz w:val="22"/>
+          <w:szCs w:val="22"/>
+        </w:rPr>
+      </w:pPr>
+    </w:p>
+    <w:p>
+      <w:pPr>
+        <w:numPr>
+          <w:ilvl w:val="0"/>
+          <w:numId w:val="68"/>
+        </w:numPr>
+        <w:bidi w:val="0"/>
+        <w:ind w:left="720" w:leftChars="0" w:hanging="360" w:firstLineChars="0"/>
+        <w:rPr>
+          <w:rStyle w:val="46"/>
+          <w:rFonts w:hint="default" w:ascii="Arial" w:hAnsi="Arial" w:eastAsia="SimSun" w:cs="Arial"/>
+          <w:color w:val="auto"/>
+          <w:lang w:val="zh-CN" w:eastAsia="en-US"/>
+        </w:rPr>
+      </w:pPr>
+      <w:r>
+        <w:rPr>
+          <w:rStyle w:val="46"/>
+          <w:rFonts w:hint="default" w:ascii="Arial" w:hAnsi="Arial" w:eastAsia="SimSun" w:cs="Arial"/>
+          <w:color w:val="auto"/>
+          <w:lang w:val="zh-CN" w:eastAsia="en-US"/>
+        </w:rPr>
+        <w:t>Conclusión</w:t>
+      </w:r>
+    </w:p>
+    <w:p>
+      <w:pPr>
+        <w:pStyle w:val="17"/>
+        <w:keepNext w:val="0"/>
+        <w:keepLines w:val="0"/>
+        <w:widowControl/>
+        <w:suppressLineNumbers w:val="0"/>
+        <w:rPr>
+          <w:rFonts w:hint="default" w:ascii="Arial" w:hAnsi="Arial" w:cs="Arial"/>
+          <w:sz w:val="22"/>
+          <w:szCs w:val="22"/>
+        </w:rPr>
+      </w:pPr>
+      <w:r>
+        <w:rPr>
+          <w:rFonts w:hint="default" w:ascii="Arial" w:hAnsi="Arial" w:cs="Arial"/>
+          <w:sz w:val="22"/>
+          <w:szCs w:val="22"/>
+        </w:rPr>
+        <w:t>La migración de SCADA-ENERGY a un modelo de nube híbrida permite preservar los requisitos críticos de operación en tiempo real, al tiempo que habilita capacidades avanzadas de análisis y optimización energética. Esta estrategia equilibra riesgo, costo y beneficio, siendo adecuada para sistemas industriales críticos que no pueden ser completamente migrados a la nube pública.</w:t>
+      </w:r>
+    </w:p>
+    <w:p>
+      <w:pPr>
+        <w:bidi w:val="0"/>
+        <w:rPr>
+          <w:rFonts w:hint="default" w:ascii="Arial" w:hAnsi="Arial" w:cs="Arial"/>
+          <w:sz w:val="22"/>
+          <w:szCs w:val="22"/>
+          <w:lang w:val="zh-CN" w:eastAsia="zh-CN"/>
+        </w:rPr>
+      </w:pPr>
     </w:p>
     <w:sectPr>
       <w:headerReference r:id="rId5" w:type="default"/>
       <w:pgSz w:w="12240" w:h="15840"/>
       <w:pgMar w:top="1417" w:right="1701" w:bottom="1417" w:left="1701" w:header="708" w:footer="708" w:gutter="0"/>
+      <w:pgBorders>
+        <w:top w:val="none" w:sz="0" w:space="0"/>
+        <w:left w:val="none" w:sz="0" w:space="0"/>
+        <w:bottom w:val="none" w:sz="0" w:space="0"/>
+        <w:right w:val="none" w:sz="0" w:space="0"/>
+      </w:pgBorders>
       <w:cols w:space="708" w:num="1"/>
       <w:docGrid w:linePitch="360" w:charSpace="0"/>
     </w:sectPr>
@@ -18934,6 +20681,115 @@
     </w:lvl>
   </w:abstractNum>
   <w:abstractNum w:abstractNumId="2">
+    <w:nsid w:val="FABEBE14"/>
+    <w:multiLevelType w:val="singleLevel"/>
+    <w:tmpl w:val="FABEBE14"/>
+    <w:lvl w:ilvl="0" w:tentative="0">
+      <w:start w:val="1"/>
+      <w:numFmt w:val="bullet"/>
+      <w:lvlText w:val="•"/>
+      <w:lvlJc w:val="left"/>
+      <w:pPr>
+        <w:tabs>
+          <w:tab w:val="left" w:pos="1260"/>
+        </w:tabs>
+        <w:ind w:left="1258" w:leftChars="0" w:hanging="418" w:firstLineChars="0"/>
+      </w:pPr>
+      <w:rPr>
+        <w:rFonts w:hint="default" w:ascii="Abyssinica SIL" w:hAnsi="Abyssinica SIL" w:cs="Abyssinica SIL"/>
+      </w:rPr>
+    </w:lvl>
+  </w:abstractNum>
+  <w:abstractNum w:abstractNumId="3">
+    <w:nsid w:val="FCDDB862"/>
+    <w:multiLevelType w:val="multilevel"/>
+    <w:tmpl w:val="FCDDB862"/>
+    <w:lvl w:ilvl="0" w:tentative="0">
+      <w:start w:val="1"/>
+      <w:numFmt w:val="decimal"/>
+      <w:lvlText w:val="%1."/>
+      <w:lvlJc w:val="left"/>
+      <w:pPr>
+        <w:ind w:left="720" w:hanging="360"/>
+      </w:pPr>
+      <w:rPr>
+        <w:rFonts w:hint="default" w:ascii="Montserrat Alternates Medium" w:hAnsi="Montserrat Alternates Medium" w:eastAsia="Droid Sans Fallback" w:cs="Times New Roman"/>
+      </w:rPr>
+    </w:lvl>
+    <w:lvl w:ilvl="1" w:tentative="0">
+      <w:start w:val="1"/>
+      <w:numFmt w:val="lowerLetter"/>
+      <w:lvlText w:val="%2."/>
+      <w:lvlJc w:val="left"/>
+      <w:pPr>
+        <w:ind w:left="1440" w:hanging="360"/>
+      </w:pPr>
+    </w:lvl>
+    <w:lvl w:ilvl="2" w:tentative="0">
+      <w:start w:val="1"/>
+      <w:numFmt w:val="lowerRoman"/>
+      <w:lvlText w:val="%3."/>
+      <w:lvlJc w:val="right"/>
+      <w:pPr>
+        <w:ind w:left="2160" w:hanging="180"/>
+      </w:pPr>
+    </w:lvl>
+    <w:lvl w:ilvl="3" w:tentative="0">
+      <w:start w:val="1"/>
+      <w:numFmt w:val="decimal"/>
+      <w:lvlText w:val="%4."/>
+      <w:lvlJc w:val="left"/>
+      <w:pPr>
+        <w:ind w:left="2880" w:hanging="360"/>
+      </w:pPr>
+    </w:lvl>
+    <w:lvl w:ilvl="4" w:tentative="0">
+      <w:start w:val="1"/>
+      <w:numFmt w:val="lowerLetter"/>
+      <w:lvlText w:val="%5."/>
+      <w:lvlJc w:val="left"/>
+      <w:pPr>
+        <w:ind w:left="3600" w:hanging="360"/>
+      </w:pPr>
+    </w:lvl>
+    <w:lvl w:ilvl="5" w:tentative="0">
+      <w:start w:val="1"/>
+      <w:numFmt w:val="lowerRoman"/>
+      <w:lvlText w:val="%6."/>
+      <w:lvlJc w:val="right"/>
+      <w:pPr>
+        <w:ind w:left="4320" w:hanging="180"/>
+      </w:pPr>
+    </w:lvl>
+    <w:lvl w:ilvl="6" w:tentative="0">
+      <w:start w:val="1"/>
+      <w:numFmt w:val="decimal"/>
+      <w:lvlText w:val="%7."/>
+      <w:lvlJc w:val="left"/>
+      <w:pPr>
+        <w:ind w:left="5040" w:hanging="360"/>
+      </w:pPr>
+    </w:lvl>
+    <w:lvl w:ilvl="7" w:tentative="0">
+      <w:start w:val="1"/>
+      <w:numFmt w:val="lowerLetter"/>
+      <w:lvlText w:val="%8."/>
+      <w:lvlJc w:val="left"/>
+      <w:pPr>
+        <w:ind w:left="5760" w:hanging="360"/>
+      </w:pPr>
+    </w:lvl>
+    <w:lvl w:ilvl="8" w:tentative="0">
+      <w:start w:val="1"/>
+      <w:numFmt w:val="lowerRoman"/>
+      <w:lvlText w:val="%9."/>
+      <w:lvlJc w:val="right"/>
+      <w:pPr>
+        <w:ind w:left="6480" w:hanging="180"/>
+      </w:pPr>
+    </w:lvl>
+  </w:abstractNum>
+  <w:abstractNum w:abstractNumId="4">
     <w:nsid w:val="FFE64235"/>
     <w:multiLevelType w:val="singleLevel"/>
     <w:tmpl w:val="FFE64235"/>
@@ -18953,7 +20809,7 @@
       </w:rPr>
     </w:lvl>
   </w:abstractNum>
-  <w:abstractNum w:abstractNumId="3">
+  <w:abstractNum w:abstractNumId="5">
     <w:nsid w:val="01FE1FD3"/>
     <w:multiLevelType w:val="multilevel"/>
     <w:tmpl w:val="01FE1FD3"/>
@@ -19066,7 +20922,7 @@
       </w:rPr>
     </w:lvl>
   </w:abstractNum>
-  <w:abstractNum w:abstractNumId="4">
+  <w:abstractNum w:abstractNumId="6">
     <w:nsid w:val="02A478C2"/>
     <w:multiLevelType w:val="multilevel"/>
     <w:tmpl w:val="02A478C2"/>
@@ -19179,7 +21035,7 @@
       </w:rPr>
     </w:lvl>
   </w:abstractNum>
-  <w:abstractNum w:abstractNumId="5">
+  <w:abstractNum w:abstractNumId="7">
     <w:nsid w:val="095242D9"/>
     <w:multiLevelType w:val="multilevel"/>
     <w:tmpl w:val="095242D9"/>
@@ -19292,7 +21148,7 @@
       </w:rPr>
     </w:lvl>
   </w:abstractNum>
-  <w:abstractNum w:abstractNumId="6">
+  <w:abstractNum w:abstractNumId="8">
     <w:nsid w:val="0A162B09"/>
     <w:multiLevelType w:val="multilevel"/>
     <w:tmpl w:val="0A162B09"/>
@@ -19405,7 +21261,7 @@
       </w:rPr>
     </w:lvl>
   </w:abstractNum>
-  <w:abstractNum w:abstractNumId="7">
+  <w:abstractNum w:abstractNumId="9">
     <w:nsid w:val="0DBE5370"/>
     <w:multiLevelType w:val="multilevel"/>
     <w:tmpl w:val="0DBE5370"/>
@@ -19518,7 +21374,7 @@
       </w:rPr>
     </w:lvl>
   </w:abstractNum>
-  <w:abstractNum w:abstractNumId="8">
+  <w:abstractNum w:abstractNumId="10">
     <w:nsid w:val="115C3B11"/>
     <w:multiLevelType w:val="multilevel"/>
     <w:tmpl w:val="115C3B11"/>
@@ -19631,7 +21487,7 @@
       </w:rPr>
     </w:lvl>
   </w:abstractNum>
-  <w:abstractNum w:abstractNumId="9">
+  <w:abstractNum w:abstractNumId="11">
     <w:nsid w:val="12B08F16"/>
     <w:multiLevelType w:val="multilevel"/>
     <w:tmpl w:val="12B08F16"/>
@@ -19744,7 +21600,7 @@
       </w:rPr>
     </w:lvl>
   </w:abstractNum>
-  <w:abstractNum w:abstractNumId="10">
+  <w:abstractNum w:abstractNumId="12">
     <w:nsid w:val="15DB04AE"/>
     <w:multiLevelType w:val="multilevel"/>
     <w:tmpl w:val="15DB04AE"/>
@@ -19857,7 +21713,7 @@
       </w:rPr>
     </w:lvl>
   </w:abstractNum>
-  <w:abstractNum w:abstractNumId="11">
+  <w:abstractNum w:abstractNumId="13">
     <w:nsid w:val="161B2EEA"/>
     <w:multiLevelType w:val="multilevel"/>
     <w:tmpl w:val="161B2EEA"/>
@@ -19970,7 +21826,7 @@
       </w:rPr>
     </w:lvl>
   </w:abstractNum>
-  <w:abstractNum w:abstractNumId="12">
+  <w:abstractNum w:abstractNumId="14">
     <w:nsid w:val="19673160"/>
     <w:multiLevelType w:val="multilevel"/>
     <w:tmpl w:val="19673160"/>
@@ -20083,7 +21939,7 @@
       </w:rPr>
     </w:lvl>
   </w:abstractNum>
-  <w:abstractNum w:abstractNumId="13">
+  <w:abstractNum w:abstractNumId="15">
     <w:nsid w:val="20BA3D2C"/>
     <w:multiLevelType w:val="multilevel"/>
     <w:tmpl w:val="20BA3D2C"/>
@@ -20172,7 +22028,7 @@
       </w:pPr>
     </w:lvl>
   </w:abstractNum>
-  <w:abstractNum w:abstractNumId="14">
+  <w:abstractNum w:abstractNumId="16">
     <w:nsid w:val="2195064B"/>
     <w:multiLevelType w:val="multilevel"/>
     <w:tmpl w:val="2195064B"/>
@@ -20285,7 +22141,7 @@
       </w:rPr>
     </w:lvl>
   </w:abstractNum>
-  <w:abstractNum w:abstractNumId="15">
+  <w:abstractNum w:abstractNumId="17">
     <w:nsid w:val="22827303"/>
     <w:multiLevelType w:val="multilevel"/>
     <w:tmpl w:val="22827303"/>
@@ -20398,7 +22254,7 @@
       </w:rPr>
     </w:lvl>
   </w:abstractNum>
-  <w:abstractNum w:abstractNumId="16">
+  <w:abstractNum w:abstractNumId="18">
     <w:nsid w:val="2374DDF5"/>
     <w:multiLevelType w:val="multilevel"/>
     <w:tmpl w:val="2374DDF5"/>
@@ -20511,7 +22367,7 @@
       </w:rPr>
     </w:lvl>
   </w:abstractNum>
-  <w:abstractNum w:abstractNumId="17">
+  <w:abstractNum w:abstractNumId="19">
     <w:nsid w:val="25FB45C2"/>
     <w:multiLevelType w:val="multilevel"/>
     <w:tmpl w:val="25FB45C2"/>
@@ -20624,7 +22480,7 @@
       </w:rPr>
     </w:lvl>
   </w:abstractNum>
-  <w:abstractNum w:abstractNumId="18">
+  <w:abstractNum w:abstractNumId="20">
     <w:nsid w:val="260432BB"/>
     <w:multiLevelType w:val="multilevel"/>
     <w:tmpl w:val="260432BB"/>
@@ -20737,7 +22593,7 @@
       </w:rPr>
     </w:lvl>
   </w:abstractNum>
-  <w:abstractNum w:abstractNumId="19">
+  <w:abstractNum w:abstractNumId="21">
     <w:nsid w:val="2657039E"/>
     <w:multiLevelType w:val="multilevel"/>
     <w:tmpl w:val="2657039E"/>
@@ -20850,7 +22706,7 @@
       </w:rPr>
     </w:lvl>
   </w:abstractNum>
-  <w:abstractNum w:abstractNumId="20">
+  <w:abstractNum w:abstractNumId="22">
     <w:nsid w:val="295F5492"/>
     <w:multiLevelType w:val="multilevel"/>
     <w:tmpl w:val="295F5492"/>
@@ -20963,7 +22819,7 @@
       </w:rPr>
     </w:lvl>
   </w:abstractNum>
-  <w:abstractNum w:abstractNumId="21">
+  <w:abstractNum w:abstractNumId="23">
     <w:nsid w:val="2A4D7C7B"/>
     <w:multiLevelType w:val="multilevel"/>
     <w:tmpl w:val="2A4D7C7B"/>
@@ -21076,7 +22932,7 @@
       </w:rPr>
     </w:lvl>
   </w:abstractNum>
-  <w:abstractNum w:abstractNumId="22">
+  <w:abstractNum w:abstractNumId="24">
     <w:nsid w:val="2A7FDB44"/>
     <w:multiLevelType w:val="multilevel"/>
     <w:tmpl w:val="2A7FDB44"/>
@@ -21189,7 +23045,7 @@
       </w:rPr>
     </w:lvl>
   </w:abstractNum>
-  <w:abstractNum w:abstractNumId="23">
+  <w:abstractNum w:abstractNumId="25">
     <w:nsid w:val="2DC20BBF"/>
     <w:multiLevelType w:val="multilevel"/>
     <w:tmpl w:val="2DC20BBF"/>
@@ -21302,7 +23158,7 @@
       </w:rPr>
     </w:lvl>
   </w:abstractNum>
-  <w:abstractNum w:abstractNumId="24">
+  <w:abstractNum w:abstractNumId="26">
     <w:nsid w:val="2E27510F"/>
     <w:multiLevelType w:val="multilevel"/>
     <w:tmpl w:val="2E27510F"/>
@@ -21415,7 +23271,7 @@
       </w:rPr>
     </w:lvl>
   </w:abstractNum>
-  <w:abstractNum w:abstractNumId="25">
+  <w:abstractNum w:abstractNumId="27">
     <w:nsid w:val="2E8A2863"/>
     <w:multiLevelType w:val="multilevel"/>
     <w:tmpl w:val="2E8A2863"/>
@@ -21528,7 +23384,7 @@
       </w:rPr>
     </w:lvl>
   </w:abstractNum>
-  <w:abstractNum w:abstractNumId="26">
+  <w:abstractNum w:abstractNumId="28">
     <w:nsid w:val="2F3124CF"/>
     <w:multiLevelType w:val="multilevel"/>
     <w:tmpl w:val="2F3124CF"/>
@@ -21641,7 +23497,7 @@
       </w:rPr>
     </w:lvl>
   </w:abstractNum>
-  <w:abstractNum w:abstractNumId="27">
+  <w:abstractNum w:abstractNumId="29">
     <w:nsid w:val="301F6D3A"/>
     <w:multiLevelType w:val="multilevel"/>
     <w:tmpl w:val="301F6D3A"/>
@@ -21754,7 +23610,7 @@
       </w:rPr>
     </w:lvl>
   </w:abstractNum>
-  <w:abstractNum w:abstractNumId="28">
+  <w:abstractNum w:abstractNumId="30">
     <w:nsid w:val="313914E6"/>
     <w:multiLevelType w:val="multilevel"/>
     <w:tmpl w:val="313914E6"/>
@@ -21867,7 +23723,7 @@
       </w:rPr>
     </w:lvl>
   </w:abstractNum>
-  <w:abstractNum w:abstractNumId="29">
+  <w:abstractNum w:abstractNumId="31">
     <w:nsid w:val="32300C07"/>
     <w:multiLevelType w:val="multilevel"/>
     <w:tmpl w:val="32300C07"/>
@@ -21957,7 +23813,7 @@
       </w:pPr>
     </w:lvl>
   </w:abstractNum>
-  <w:abstractNum w:abstractNumId="30">
+  <w:abstractNum w:abstractNumId="32">
     <w:nsid w:val="33154B09"/>
     <w:multiLevelType w:val="multilevel"/>
     <w:tmpl w:val="33154B09"/>
@@ -22070,7 +23926,7 @@
       </w:rPr>
     </w:lvl>
   </w:abstractNum>
-  <w:abstractNum w:abstractNumId="31">
+  <w:abstractNum w:abstractNumId="33">
     <w:nsid w:val="338E31D5"/>
     <w:multiLevelType w:val="multilevel"/>
     <w:tmpl w:val="338E31D5"/>
@@ -22183,7 +24039,7 @@
       </w:rPr>
     </w:lvl>
   </w:abstractNum>
-  <w:abstractNum w:abstractNumId="32">
+  <w:abstractNum w:abstractNumId="34">
     <w:nsid w:val="3892B6AF"/>
     <w:multiLevelType w:val="multilevel"/>
     <w:tmpl w:val="3892B6AF"/>
@@ -22296,7 +24152,7 @@
       </w:rPr>
     </w:lvl>
   </w:abstractNum>
-  <w:abstractNum w:abstractNumId="33">
+  <w:abstractNum w:abstractNumId="35">
     <w:nsid w:val="3A1E1C18"/>
     <w:multiLevelType w:val="multilevel"/>
     <w:tmpl w:val="3A1E1C18"/>
@@ -22409,7 +24265,7 @@
       </w:rPr>
     </w:lvl>
   </w:abstractNum>
-  <w:abstractNum w:abstractNumId="34">
+  <w:abstractNum w:abstractNumId="36">
     <w:nsid w:val="3A575206"/>
     <w:multiLevelType w:val="multilevel"/>
     <w:tmpl w:val="3A575206"/>
@@ -22522,7 +24378,27 @@
       </w:rPr>
     </w:lvl>
   </w:abstractNum>
-  <w:abstractNum w:abstractNumId="35">
+  <w:abstractNum w:abstractNumId="37">
+    <w:nsid w:val="3BEED3E6"/>
+    <w:multiLevelType w:val="singleLevel"/>
+    <w:tmpl w:val="3BEED3E6"/>
+    <w:lvl w:ilvl="0" w:tentative="0">
+      <w:start w:val="1"/>
+      <w:numFmt w:val="bullet"/>
+      <w:lvlText w:val="•"/>
+      <w:lvlJc w:val="left"/>
+      <w:pPr>
+        <w:tabs>
+          <w:tab w:val="left" w:pos="1260"/>
+        </w:tabs>
+        <w:ind w:left="1258" w:leftChars="0" w:hanging="418" w:firstLineChars="0"/>
+      </w:pPr>
+      <w:rPr>
+        <w:rFonts w:hint="default" w:ascii="Abyssinica SIL" w:hAnsi="Abyssinica SIL" w:cs="Abyssinica SIL"/>
+      </w:rPr>
+    </w:lvl>
+  </w:abstractNum>
+  <w:abstractNum w:abstractNumId="38">
     <w:nsid w:val="3DD4123A"/>
     <w:multiLevelType w:val="multilevel"/>
     <w:tmpl w:val="3DD4123A"/>
@@ -22635,7 +24511,7 @@
       </w:rPr>
     </w:lvl>
   </w:abstractNum>
-  <w:abstractNum w:abstractNumId="36">
+  <w:abstractNum w:abstractNumId="39">
     <w:nsid w:val="3F652608"/>
     <w:multiLevelType w:val="multilevel"/>
     <w:tmpl w:val="3F652608"/>
@@ -22748,7 +24624,7 @@
       </w:rPr>
     </w:lvl>
   </w:abstractNum>
-  <w:abstractNum w:abstractNumId="37">
+  <w:abstractNum w:abstractNumId="40">
     <w:nsid w:val="40995F88"/>
     <w:multiLevelType w:val="multilevel"/>
     <w:tmpl w:val="40995F88"/>
@@ -22861,7 +24737,7 @@
       </w:rPr>
     </w:lvl>
   </w:abstractNum>
-  <w:abstractNum w:abstractNumId="38">
+  <w:abstractNum w:abstractNumId="41">
     <w:nsid w:val="42C74F40"/>
     <w:multiLevelType w:val="multilevel"/>
     <w:tmpl w:val="42C74F40"/>
@@ -22974,7 +24850,7 @@
       </w:rPr>
     </w:lvl>
   </w:abstractNum>
-  <w:abstractNum w:abstractNumId="39">
+  <w:abstractNum w:abstractNumId="42">
     <w:nsid w:val="43A06EEB"/>
     <w:multiLevelType w:val="multilevel"/>
     <w:tmpl w:val="43A06EEB"/>
@@ -23087,7 +24963,7 @@
       </w:rPr>
     </w:lvl>
   </w:abstractNum>
-  <w:abstractNum w:abstractNumId="40">
+  <w:abstractNum w:abstractNumId="43">
     <w:nsid w:val="45737EBE"/>
     <w:multiLevelType w:val="multilevel"/>
     <w:tmpl w:val="45737EBE"/>
@@ -23200,7 +25076,7 @@
       </w:rPr>
     </w:lvl>
   </w:abstractNum>
-  <w:abstractNum w:abstractNumId="41">
+  <w:abstractNum w:abstractNumId="44">
     <w:nsid w:val="476F3679"/>
     <w:multiLevelType w:val="multilevel"/>
     <w:tmpl w:val="476F3679"/>
@@ -23313,7 +25189,7 @@
       </w:rPr>
     </w:lvl>
   </w:abstractNum>
-  <w:abstractNum w:abstractNumId="42">
+  <w:abstractNum w:abstractNumId="45">
     <w:nsid w:val="49296924"/>
     <w:multiLevelType w:val="multilevel"/>
     <w:tmpl w:val="49296924"/>
@@ -23402,7 +25278,7 @@
       </w:pPr>
     </w:lvl>
   </w:abstractNum>
-  <w:abstractNum w:abstractNumId="43">
+  <w:abstractNum w:abstractNumId="46">
     <w:nsid w:val="49D24BF2"/>
     <w:multiLevelType w:val="multilevel"/>
     <w:tmpl w:val="49D24BF2"/>
@@ -23515,7 +25391,7 @@
       </w:rPr>
     </w:lvl>
   </w:abstractNum>
-  <w:abstractNum w:abstractNumId="44">
+  <w:abstractNum w:abstractNumId="47">
     <w:nsid w:val="4B436163"/>
     <w:multiLevelType w:val="multilevel"/>
     <w:tmpl w:val="4B436163"/>
@@ -23628,7 +25504,7 @@
       </w:rPr>
     </w:lvl>
   </w:abstractNum>
-  <w:abstractNum w:abstractNumId="45">
+  <w:abstractNum w:abstractNumId="48">
     <w:nsid w:val="4F6FD4D5"/>
     <w:multiLevelType w:val="multilevel"/>
     <w:tmpl w:val="4F6FD4D5"/>
@@ -23717,7 +25593,7 @@
       </w:pPr>
     </w:lvl>
   </w:abstractNum>
-  <w:abstractNum w:abstractNumId="46">
+  <w:abstractNum w:abstractNumId="49">
     <w:nsid w:val="51850F6E"/>
     <w:multiLevelType w:val="multilevel"/>
     <w:tmpl w:val="51850F6E"/>
@@ -23830,7 +25706,7 @@
       </w:rPr>
     </w:lvl>
   </w:abstractNum>
-  <w:abstractNum w:abstractNumId="47">
+  <w:abstractNum w:abstractNumId="50">
     <w:nsid w:val="55C7EB69"/>
     <w:multiLevelType w:val="multilevel"/>
     <w:tmpl w:val="55C7EB69"/>
@@ -23943,7 +25819,7 @@
       </w:rPr>
     </w:lvl>
   </w:abstractNum>
-  <w:abstractNum w:abstractNumId="48">
+  <w:abstractNum w:abstractNumId="51">
     <w:nsid w:val="56EE8DF3"/>
     <w:multiLevelType w:val="multilevel"/>
     <w:tmpl w:val="56EE8DF3"/>
@@ -24032,7 +25908,7 @@
       </w:pPr>
     </w:lvl>
   </w:abstractNum>
-  <w:abstractNum w:abstractNumId="49">
+  <w:abstractNum w:abstractNumId="52">
     <w:nsid w:val="5B5BE472"/>
     <w:multiLevelType w:val="multilevel"/>
     <w:tmpl w:val="5B5BE472"/>
@@ -24145,7 +26021,7 @@
       </w:rPr>
     </w:lvl>
   </w:abstractNum>
-  <w:abstractNum w:abstractNumId="50">
+  <w:abstractNum w:abstractNumId="53">
     <w:nsid w:val="5D12543B"/>
     <w:multiLevelType w:val="multilevel"/>
     <w:tmpl w:val="5D12543B"/>
@@ -24258,7 +26134,7 @@
       </w:rPr>
     </w:lvl>
   </w:abstractNum>
-  <w:abstractNum w:abstractNumId="51">
+  <w:abstractNum w:abstractNumId="54">
     <w:nsid w:val="5E886462"/>
     <w:multiLevelType w:val="multilevel"/>
     <w:tmpl w:val="5E886462"/>
@@ -24371,7 +26247,7 @@
       </w:rPr>
     </w:lvl>
   </w:abstractNum>
-  <w:abstractNum w:abstractNumId="52">
+  <w:abstractNum w:abstractNumId="55">
     <w:nsid w:val="5EAD6DA9"/>
     <w:multiLevelType w:val="multilevel"/>
     <w:tmpl w:val="5EAD6DA9"/>
@@ -24484,7 +26360,7 @@
       </w:rPr>
     </w:lvl>
   </w:abstractNum>
-  <w:abstractNum w:abstractNumId="53">
+  <w:abstractNum w:abstractNumId="56">
     <w:nsid w:val="5F89C9A7"/>
     <w:multiLevelType w:val="multilevel"/>
     <w:tmpl w:val="5F89C9A7"/>
@@ -24597,7 +26473,7 @@
       </w:rPr>
     </w:lvl>
   </w:abstractNum>
-  <w:abstractNum w:abstractNumId="54">
+  <w:abstractNum w:abstractNumId="57">
     <w:nsid w:val="5FEE7BAD"/>
     <w:multiLevelType w:val="multilevel"/>
     <w:tmpl w:val="5FEE7BAD"/>
@@ -24686,7 +26562,7 @@
       </w:pPr>
     </w:lvl>
   </w:abstractNum>
-  <w:abstractNum w:abstractNumId="55">
+  <w:abstractNum w:abstractNumId="58">
     <w:nsid w:val="5FEEE2C1"/>
     <w:multiLevelType w:val="multilevel"/>
     <w:tmpl w:val="5FEEE2C1"/>
@@ -24775,7 +26651,27 @@
       </w:pPr>
     </w:lvl>
   </w:abstractNum>
-  <w:abstractNum w:abstractNumId="56">
+  <w:abstractNum w:abstractNumId="59">
+    <w:nsid w:val="5FF60F1A"/>
+    <w:multiLevelType w:val="singleLevel"/>
+    <w:tmpl w:val="5FF60F1A"/>
+    <w:lvl w:ilvl="0" w:tentative="0">
+      <w:start w:val="1"/>
+      <w:numFmt w:val="bullet"/>
+      <w:lvlText w:val="•"/>
+      <w:lvlJc w:val="left"/>
+      <w:pPr>
+        <w:tabs>
+          <w:tab w:val="left" w:pos="1260"/>
+        </w:tabs>
+        <w:ind w:left="1258" w:leftChars="0" w:hanging="418" w:firstLineChars="0"/>
+      </w:pPr>
+      <w:rPr>
+        <w:rFonts w:hint="default" w:ascii="Abyssinica SIL" w:hAnsi="Abyssinica SIL" w:cs="Abyssinica SIL"/>
+      </w:rPr>
+    </w:lvl>
+  </w:abstractNum>
+  <w:abstractNum w:abstractNumId="60">
     <w:nsid w:val="6014209A"/>
     <w:multiLevelType w:val="multilevel"/>
     <w:tmpl w:val="6014209A"/>
@@ -24888,7 +26784,7 @@
       </w:rPr>
     </w:lvl>
   </w:abstractNum>
-  <w:abstractNum w:abstractNumId="57">
+  <w:abstractNum w:abstractNumId="61">
     <w:nsid w:val="63F96BFB"/>
     <w:multiLevelType w:val="multilevel"/>
     <w:tmpl w:val="63F96BFB"/>
@@ -25001,7 +26897,7 @@
       </w:rPr>
     </w:lvl>
   </w:abstractNum>
-  <w:abstractNum w:abstractNumId="58">
+  <w:abstractNum w:abstractNumId="62">
     <w:nsid w:val="66BEA898"/>
     <w:multiLevelType w:val="multilevel"/>
     <w:tmpl w:val="66BEA898"/>
@@ -25114,7 +27010,7 @@
       </w:rPr>
     </w:lvl>
   </w:abstractNum>
-  <w:abstractNum w:abstractNumId="59">
+  <w:abstractNum w:abstractNumId="63">
     <w:nsid w:val="685C2D00"/>
     <w:multiLevelType w:val="multilevel"/>
     <w:tmpl w:val="685C2D00"/>
@@ -25254,7 +27150,7 @@
       </w:rPr>
     </w:lvl>
   </w:abstractNum>
-  <w:abstractNum w:abstractNumId="60">
+  <w:abstractNum w:abstractNumId="64">
     <w:nsid w:val="70495E01"/>
     <w:multiLevelType w:val="multilevel"/>
     <w:tmpl w:val="70495E01"/>
@@ -25367,7 +27263,7 @@
       </w:rPr>
     </w:lvl>
   </w:abstractNum>
-  <w:abstractNum w:abstractNumId="61">
+  <w:abstractNum w:abstractNumId="65">
     <w:nsid w:val="70D868EE"/>
     <w:multiLevelType w:val="multilevel"/>
     <w:tmpl w:val="70D868EE"/>
@@ -25480,7 +27376,7 @@
       </w:rPr>
     </w:lvl>
   </w:abstractNum>
-  <w:abstractNum w:abstractNumId="62">
+  <w:abstractNum w:abstractNumId="66">
     <w:nsid w:val="745F849C"/>
     <w:multiLevelType w:val="multilevel"/>
     <w:tmpl w:val="745F849C"/>
@@ -25593,7 +27489,27 @@
       </w:rPr>
     </w:lvl>
   </w:abstractNum>
-  <w:abstractNum w:abstractNumId="63">
+  <w:abstractNum w:abstractNumId="67">
+    <w:nsid w:val="74FC285A"/>
+    <w:multiLevelType w:val="singleLevel"/>
+    <w:tmpl w:val="74FC285A"/>
+    <w:lvl w:ilvl="0" w:tentative="0">
+      <w:start w:val="1"/>
+      <w:numFmt w:val="bullet"/>
+      <w:lvlText w:val="•"/>
+      <w:lvlJc w:val="left"/>
+      <w:pPr>
+        <w:tabs>
+          <w:tab w:val="left" w:pos="1260"/>
+        </w:tabs>
+        <w:ind w:left="1258" w:leftChars="0" w:hanging="418" w:firstLineChars="0"/>
+      </w:pPr>
+      <w:rPr>
+        <w:rFonts w:hint="default" w:ascii="Abyssinica SIL" w:hAnsi="Abyssinica SIL" w:cs="Abyssinica SIL"/>
+      </w:rPr>
+    </w:lvl>
+  </w:abstractNum>
+  <w:abstractNum w:abstractNumId="68">
     <w:nsid w:val="755C1AB6"/>
     <w:multiLevelType w:val="multilevel"/>
     <w:tmpl w:val="755C1AB6"/>
@@ -25706,7 +27622,7 @@
       </w:rPr>
     </w:lvl>
   </w:abstractNum>
-  <w:abstractNum w:abstractNumId="64">
+  <w:abstractNum w:abstractNumId="69">
     <w:nsid w:val="77E026AA"/>
     <w:multiLevelType w:val="multilevel"/>
     <w:tmpl w:val="77E026AA"/>
@@ -25819,7 +27735,7 @@
       </w:rPr>
     </w:lvl>
   </w:abstractNum>
-  <w:abstractNum w:abstractNumId="65">
+  <w:abstractNum w:abstractNumId="70">
     <w:nsid w:val="7A0C3314"/>
     <w:multiLevelType w:val="multilevel"/>
     <w:tmpl w:val="7A0C3314"/>
@@ -25932,7 +27848,7 @@
       </w:rPr>
     </w:lvl>
   </w:abstractNum>
-  <w:abstractNum w:abstractNumId="66">
+  <w:abstractNum w:abstractNumId="71">
     <w:nsid w:val="7FD34D92"/>
     <w:multiLevelType w:val="multilevel"/>
     <w:tmpl w:val="7FD34D92"/>
@@ -26046,205 +27962,220 @@
     </w:lvl>
   </w:abstractNum>
   <w:num w:numId="1">
+    <w:abstractNumId w:val="31"/>
+  </w:num>
+  <w:num w:numId="2">
+    <w:abstractNumId w:val="40"/>
+  </w:num>
+  <w:num w:numId="3">
+    <w:abstractNumId w:val="36"/>
+  </w:num>
+  <w:num w:numId="4">
+    <w:abstractNumId w:val="49"/>
+  </w:num>
+  <w:num w:numId="5">
+    <w:abstractNumId w:val="46"/>
+  </w:num>
+  <w:num w:numId="6">
+    <w:abstractNumId w:val="44"/>
+  </w:num>
+  <w:num w:numId="7">
+    <w:abstractNumId w:val="9"/>
+  </w:num>
+  <w:num w:numId="8">
+    <w:abstractNumId w:val="22"/>
+  </w:num>
+  <w:num w:numId="9">
+    <w:abstractNumId w:val="65"/>
+  </w:num>
+  <w:num w:numId="10">
+    <w:abstractNumId w:val="69"/>
+  </w:num>
+  <w:num w:numId="11">
+    <w:abstractNumId w:val="15"/>
+  </w:num>
+  <w:num w:numId="12">
+    <w:abstractNumId w:val="60"/>
+  </w:num>
+  <w:num w:numId="13">
+    <w:abstractNumId w:val="43"/>
+  </w:num>
+  <w:num w:numId="14">
+    <w:abstractNumId w:val="8"/>
+  </w:num>
+  <w:num w:numId="15">
+    <w:abstractNumId w:val="64"/>
+  </w:num>
+  <w:num w:numId="16">
+    <w:abstractNumId w:val="13"/>
+  </w:num>
+  <w:num w:numId="17">
+    <w:abstractNumId w:val="55"/>
+  </w:num>
+  <w:num w:numId="18">
+    <w:abstractNumId w:val="54"/>
+  </w:num>
+  <w:num w:numId="19">
+    <w:abstractNumId w:val="20"/>
+  </w:num>
+  <w:num w:numId="20">
+    <w:abstractNumId w:val="26"/>
+  </w:num>
+  <w:num w:numId="21">
+    <w:abstractNumId w:val="53"/>
+  </w:num>
+  <w:num w:numId="22">
+    <w:abstractNumId w:val="45"/>
+  </w:num>
+  <w:num w:numId="23">
+    <w:abstractNumId w:val="30"/>
+  </w:num>
+  <w:num w:numId="24">
+    <w:abstractNumId w:val="10"/>
+  </w:num>
+  <w:num w:numId="25">
+    <w:abstractNumId w:val="6"/>
+  </w:num>
+  <w:num w:numId="26">
+    <w:abstractNumId w:val="21"/>
+  </w:num>
+  <w:num w:numId="27">
+    <w:abstractNumId w:val="19"/>
+  </w:num>
+  <w:num w:numId="28">
+    <w:abstractNumId w:val="16"/>
+  </w:num>
+  <w:num w:numId="29">
+    <w:abstractNumId w:val="5"/>
+  </w:num>
+  <w:num w:numId="30">
+    <w:abstractNumId w:val="14"/>
+  </w:num>
+  <w:num w:numId="31">
+    <w:abstractNumId w:val="27"/>
+  </w:num>
+  <w:num w:numId="32">
+    <w:abstractNumId w:val="68"/>
+  </w:num>
+  <w:num w:numId="33">
+    <w:abstractNumId w:val="58"/>
+  </w:num>
+  <w:num w:numId="34">
+    <w:abstractNumId w:val="18"/>
+  </w:num>
+  <w:num w:numId="35">
+    <w:abstractNumId w:val="50"/>
+  </w:num>
+  <w:num w:numId="36">
+    <w:abstractNumId w:val="52"/>
+  </w:num>
+  <w:num w:numId="37">
+    <w:abstractNumId w:val="66"/>
+  </w:num>
+  <w:num w:numId="38">
+    <w:abstractNumId w:val="17"/>
+  </w:num>
+  <w:num w:numId="39">
+    <w:abstractNumId w:val="63"/>
+  </w:num>
+  <w:num w:numId="40">
+    <w:abstractNumId w:val="62"/>
+  </w:num>
+  <w:num w:numId="41">
+    <w:abstractNumId w:val="25"/>
+  </w:num>
+  <w:num w:numId="42">
+    <w:abstractNumId w:val="51"/>
+  </w:num>
+  <w:num w:numId="43">
+    <w:abstractNumId w:val="38"/>
+  </w:num>
+  <w:num w:numId="44">
+    <w:abstractNumId w:val="11"/>
+  </w:num>
+  <w:num w:numId="45">
+    <w:abstractNumId w:val="71"/>
+  </w:num>
+  <w:num w:numId="46">
     <w:abstractNumId w:val="29"/>
   </w:num>
-  <w:num w:numId="2">
-    <w:abstractNumId w:val="37"/>
+  <w:num w:numId="47">
+    <w:abstractNumId w:val="39"/>
   </w:num>
-  <w:num w:numId="3">
+  <w:num w:numId="48">
     <w:abstractNumId w:val="34"/>
   </w:num>
-  <w:num w:numId="4">
-    <w:abstractNumId w:val="46"/>
+  <w:num w:numId="49">
+    <w:abstractNumId w:val="70"/>
   </w:num>
-  <w:num w:numId="5">
-    <w:abstractNumId w:val="43"/>
+  <w:num w:numId="50">
+    <w:abstractNumId w:val="61"/>
   </w:num>
-  <w:num w:numId="6">
-    <w:abstractNumId w:val="41"/>
-  </w:num>
-  <w:num w:numId="7">
+  <w:num w:numId="51">
     <w:abstractNumId w:val="7"/>
   </w:num>
-  <w:num w:numId="8">
-    <w:abstractNumId w:val="20"/>
-  </w:num>
-  <w:num w:numId="9">
-    <w:abstractNumId w:val="61"/>
-  </w:num>
-  <w:num w:numId="10">
-    <w:abstractNumId w:val="64"/>
-  </w:num>
-  <w:num w:numId="11">
-    <w:abstractNumId w:val="13"/>
-  </w:num>
-  <w:num w:numId="12">
-    <w:abstractNumId w:val="56"/>
-  </w:num>
-  <w:num w:numId="13">
-    <w:abstractNumId w:val="40"/>
-  </w:num>
-  <w:num w:numId="14">
-    <w:abstractNumId w:val="6"/>
-  </w:num>
-  <w:num w:numId="15">
-    <w:abstractNumId w:val="60"/>
-  </w:num>
-  <w:num w:numId="16">
-    <w:abstractNumId w:val="11"/>
-  </w:num>
-  <w:num w:numId="17">
-    <w:abstractNumId w:val="52"/>
-  </w:num>
-  <w:num w:numId="18">
-    <w:abstractNumId w:val="51"/>
-  </w:num>
-  <w:num w:numId="19">
-    <w:abstractNumId w:val="18"/>
-  </w:num>
-  <w:num w:numId="20">
-    <w:abstractNumId w:val="24"/>
-  </w:num>
-  <w:num w:numId="21">
-    <w:abstractNumId w:val="50"/>
-  </w:num>
-  <w:num w:numId="22">
+  <w:num w:numId="52">
     <w:abstractNumId w:val="42"/>
-  </w:num>
-  <w:num w:numId="23">
-    <w:abstractNumId w:val="28"/>
-  </w:num>
-  <w:num w:numId="24">
-    <w:abstractNumId w:val="8"/>
-  </w:num>
-  <w:num w:numId="25">
-    <w:abstractNumId w:val="4"/>
-  </w:num>
-  <w:num w:numId="26">
-    <w:abstractNumId w:val="19"/>
-  </w:num>
-  <w:num w:numId="27">
-    <w:abstractNumId w:val="17"/>
-  </w:num>
-  <w:num w:numId="28">
-    <w:abstractNumId w:val="14"/>
-  </w:num>
-  <w:num w:numId="29">
-    <w:abstractNumId w:val="3"/>
-  </w:num>
-  <w:num w:numId="30">
-    <w:abstractNumId w:val="12"/>
-  </w:num>
-  <w:num w:numId="31">
-    <w:abstractNumId w:val="25"/>
-  </w:num>
-  <w:num w:numId="32">
-    <w:abstractNumId w:val="63"/>
-  </w:num>
-  <w:num w:numId="33">
-    <w:abstractNumId w:val="55"/>
-  </w:num>
-  <w:num w:numId="34">
-    <w:abstractNumId w:val="16"/>
-  </w:num>
-  <w:num w:numId="35">
-    <w:abstractNumId w:val="47"/>
-  </w:num>
-  <w:num w:numId="36">
-    <w:abstractNumId w:val="49"/>
-  </w:num>
-  <w:num w:numId="37">
-    <w:abstractNumId w:val="62"/>
-  </w:num>
-  <w:num w:numId="38">
-    <w:abstractNumId w:val="15"/>
-  </w:num>
-  <w:num w:numId="39">
-    <w:abstractNumId w:val="59"/>
-  </w:num>
-  <w:num w:numId="40">
-    <w:abstractNumId w:val="58"/>
-  </w:num>
-  <w:num w:numId="41">
-    <w:abstractNumId w:val="23"/>
-  </w:num>
-  <w:num w:numId="42">
-    <w:abstractNumId w:val="48"/>
-  </w:num>
-  <w:num w:numId="43">
-    <w:abstractNumId w:val="35"/>
-  </w:num>
-  <w:num w:numId="44">
-    <w:abstractNumId w:val="9"/>
-  </w:num>
-  <w:num w:numId="45">
-    <w:abstractNumId w:val="66"/>
-  </w:num>
-  <w:num w:numId="46">
-    <w:abstractNumId w:val="27"/>
-  </w:num>
-  <w:num w:numId="47">
-    <w:abstractNumId w:val="36"/>
-  </w:num>
-  <w:num w:numId="48">
-    <w:abstractNumId w:val="32"/>
-  </w:num>
-  <w:num w:numId="49">
-    <w:abstractNumId w:val="65"/>
-  </w:num>
-  <w:num w:numId="50">
-    <w:abstractNumId w:val="57"/>
-  </w:num>
-  <w:num w:numId="51">
-    <w:abstractNumId w:val="5"/>
-  </w:num>
-  <w:num w:numId="52">
-    <w:abstractNumId w:val="39"/>
   </w:num>
   <w:num w:numId="53">
     <w:abstractNumId w:val="1"/>
   </w:num>
   <w:num w:numId="54">
-    <w:abstractNumId w:val="26"/>
+    <w:abstractNumId w:val="28"/>
   </w:num>
   <w:num w:numId="55">
-    <w:abstractNumId w:val="53"/>
+    <w:abstractNumId w:val="56"/>
   </w:num>
   <w:num w:numId="56">
-    <w:abstractNumId w:val="31"/>
+    <w:abstractNumId w:val="33"/>
   </w:num>
   <w:num w:numId="57">
-    <w:abstractNumId w:val="22"/>
+    <w:abstractNumId w:val="24"/>
   </w:num>
   <w:num w:numId="58">
-    <w:abstractNumId w:val="21"/>
+    <w:abstractNumId w:val="23"/>
   </w:num>
   <w:num w:numId="59">
-    <w:abstractNumId w:val="33"/>
+    <w:abstractNumId w:val="35"/>
   </w:num>
   <w:num w:numId="60">
-    <w:abstractNumId w:val="44"/>
+    <w:abstractNumId w:val="47"/>
   </w:num>
   <w:num w:numId="61">
-    <w:abstractNumId w:val="30"/>
+    <w:abstractNumId w:val="32"/>
   </w:num>
   <w:num w:numId="62">
-    <w:abstractNumId w:val="10"/>
+    <w:abstractNumId w:val="12"/>
   </w:num>
   <w:num w:numId="63">
-    <w:abstractNumId w:val="38"/>
+    <w:abstractNumId w:val="41"/>
   </w:num>
   <w:num w:numId="64">
-    <w:abstractNumId w:val="54"/>
+    <w:abstractNumId w:val="57"/>
   </w:num>
   <w:num w:numId="65">
-    <w:abstractNumId w:val="2"/>
+    <w:abstractNumId w:val="4"/>
   </w:num>
   <w:num w:numId="66">
     <w:abstractNumId w:val="0"/>
   </w:num>
   <w:num w:numId="67">
-    <w:abstractNumId w:val="45"/>
+    <w:abstractNumId w:val="48"/>
+  </w:num>
+  <w:num w:numId="68">
+    <w:abstractNumId w:val="3"/>
+  </w:num>
+  <w:num w:numId="69">
+    <w:abstractNumId w:val="37"/>
+  </w:num>
+  <w:num w:numId="70">
+    <w:abstractNumId w:val="59"/>
+  </w:num>
+  <w:num w:numId="71">
+    <w:abstractNumId w:val="2"/>
+  </w:num>
+  <w:num w:numId="72">
+    <w:abstractNumId w:val="67"/>
   </w:num>
 </w:numbering>
 </file>

</xml_diff>